<commit_message>
update doc + erotima 3
</commit_message>
<xml_diff>
--- a/Documentation.docx
+++ b/Documentation.docx
@@ -769,6 +769,9 @@
         <w:p>
           <w:pPr>
             <w:pStyle w:val="TOC1"/>
+            <w:rPr>
+              <w:lang w:val="el-GR"/>
+            </w:rPr>
           </w:pPr>
           <w:hyperlink w:anchor="thema1" w:history="1">
             <w:r>
@@ -785,6 +788,7 @@
                 <w:rStyle w:val="Hyperlink"/>
                 <w:b/>
                 <w:bCs/>
+                <w:lang w:val="el-GR"/>
               </w:rPr>
               <w:t xml:space="preserve"> </w:t>
             </w:r>
@@ -793,9 +797,11 @@
                 <w:rStyle w:val="Hyperlink"/>
                 <w:b/>
                 <w:bCs/>
+                <w:lang w:val="el-GR"/>
               </w:rPr>
               <w:t xml:space="preserve"> </w:t>
             </w:r>
+            <w:proofErr w:type="spellStart"/>
             <w:r>
               <w:rPr>
                 <w:rStyle w:val="Hyperlink"/>
@@ -804,11 +810,13 @@
               </w:rPr>
               <w:t>i</w:t>
             </w:r>
+            <w:proofErr w:type="spellEnd"/>
             <w:r>
               <w:rPr>
                 <w:rStyle w:val="Hyperlink"/>
                 <w:b/>
                 <w:bCs/>
+                <w:lang w:val="el-GR"/>
               </w:rPr>
               <w:t xml:space="preserve"> </w:t>
             </w:r>
@@ -825,6 +833,7 @@
                 <w:rStyle w:val="Hyperlink"/>
                 <w:b/>
                 <w:bCs/>
+                <w:lang w:val="el-GR"/>
               </w:rPr>
               <w:t>2</w:t>
             </w:r>
@@ -834,11 +843,15 @@
           <w:pPr>
             <w:pStyle w:val="TOC2"/>
             <w:ind w:left="216"/>
+            <w:rPr>
+              <w:lang w:val="el-GR"/>
+            </w:rPr>
           </w:pPr>
           <w:hyperlink w:anchor="thema1a" w:history="1">
             <w:r>
               <w:rPr>
                 <w:rStyle w:val="Hyperlink"/>
+                <w:lang w:val="el-GR"/>
               </w:rPr>
               <w:t>(</w:t>
             </w:r>
@@ -851,6 +864,7 @@
             <w:r>
               <w:rPr>
                 <w:rStyle w:val="Hyperlink"/>
+                <w:lang w:val="el-GR"/>
               </w:rPr>
               <w:t>)</w:t>
             </w:r>
@@ -863,6 +877,7 @@
             <w:r>
               <w:rPr>
                 <w:rStyle w:val="Hyperlink"/>
+                <w:lang w:val="el-GR"/>
               </w:rPr>
               <w:t>2</w:t>
             </w:r>
@@ -1066,7 +1081,9 @@
           <w:pPr>
             <w:pStyle w:val="TOC1"/>
             <w:rPr>
-              <w:lang w:val="el-GR"/>
+              <w:rStyle w:val="Hyperlink"/>
+              <w:b/>
+              <w:bCs/>
             </w:rPr>
           </w:pPr>
           <w:hyperlink w:anchor="thema3" w:history="1">
@@ -1126,18 +1143,95 @@
         </w:p>
         <w:p>
           <w:pPr>
-            <w:pStyle w:val="TOC3"/>
-            <w:ind w:left="0"/>
+            <w:pStyle w:val="TOC1"/>
             <w:rPr>
+              <w:b/>
+              <w:bCs/>
+              <w:color w:val="467886" w:themeColor="hyperlink"/>
+              <w:u w:val="single"/>
               <w:lang w:val="el-GR"/>
             </w:rPr>
           </w:pPr>
-        </w:p>
-        <w:p>
-          <w:pPr>
-            <w:pStyle w:val="TOC3"/>
-            <w:ind w:left="446"/>
-          </w:pPr>
+          <w:hyperlink w:anchor="thema3" w:history="1">
+            <w:r>
+              <w:rPr>
+                <w:rStyle w:val="Hyperlink"/>
+                <w:b/>
+                <w:bCs/>
+                <w:lang w:val="el-GR"/>
+              </w:rPr>
+              <w:t xml:space="preserve">Απεικόνιση ενός </w:t>
+            </w:r>
+            <w:r>
+              <w:rPr>
+                <w:rStyle w:val="Hyperlink"/>
+                <w:b/>
+                <w:bCs/>
+              </w:rPr>
+              <w:t>HMM</w:t>
+            </w:r>
+            <w:r>
+              <w:rPr>
+                <w:rStyle w:val="Hyperlink"/>
+                <w:b/>
+                <w:bCs/>
+                <w:lang w:val="el-GR"/>
+              </w:rPr>
+              <w:t xml:space="preserve"> </w:t>
+            </w:r>
+            <w:r>
+              <w:rPr>
+                <w:rStyle w:val="Hyperlink"/>
+                <w:b/>
+                <w:bCs/>
+              </w:rPr>
+              <w:t>Profile</w:t>
+            </w:r>
+            <w:r>
+              <w:rPr>
+                <w:rStyle w:val="Hyperlink"/>
+                <w:b/>
+                <w:bCs/>
+                <w:lang w:val="el-GR"/>
+              </w:rPr>
+              <w:t xml:space="preserve"> </w:t>
+            </w:r>
+            <w:r>
+              <w:rPr>
+                <w:rStyle w:val="Hyperlink"/>
+                <w:b/>
+                <w:bCs/>
+                <w:lang w:val="el-GR"/>
+              </w:rPr>
+              <w:t>με πολλαπλή στοίχιση</w:t>
+            </w:r>
+            <w:r>
+              <w:rPr>
+                <w:rStyle w:val="Hyperlink"/>
+                <w:b/>
+                <w:bCs/>
+                <w:lang w:val="el-GR"/>
+              </w:rPr>
+              <w:t xml:space="preserve"> </w:t>
+            </w:r>
+            <w:r>
+              <w:rPr>
+                <w:rStyle w:val="Hyperlink"/>
+              </w:rPr>
+              <w:ptab w:relativeTo="margin" w:alignment="right" w:leader="dot"/>
+            </w:r>
+          </w:hyperlink>
+          <w:hyperlink w:anchor="thema3" w:history="1">
+            <w:r>
+              <w:rPr>
+                <w:rStyle w:val="Hyperlink"/>
+                <w:b/>
+                <w:bCs/>
+                <w:lang w:val="el-GR"/>
+              </w:rPr>
+              <w:t>5</w:t>
+            </w:r>
+          </w:hyperlink>
         </w:p>
       </w:sdtContent>
     </w:sdt>
@@ -1315,7 +1409,6 @@
         <w:rPr>
           <w:b/>
           <w:bCs/>
-          <w:lang w:val="en-US"/>
         </w:rPr>
       </w:pPr>
       <w:bookmarkStart w:id="0" w:name="thema1"/>
@@ -1324,9 +1417,9 @@
           <w:b/>
           <w:bCs/>
         </w:rPr>
-        <w:lastRenderedPageBreak/>
         <w:t xml:space="preserve">ΘΕΜΑ </w:t>
       </w:r>
+      <w:proofErr w:type="spellStart"/>
       <w:r>
         <w:rPr>
           <w:b/>
@@ -1335,6 +1428,7 @@
         </w:rPr>
         <w:t>i</w:t>
       </w:r>
+      <w:proofErr w:type="spellEnd"/>
     </w:p>
     <w:p>
       <w:pPr>
@@ -1351,6 +1445,7 @@
           <w:b/>
           <w:bCs/>
         </w:rPr>
+        <w:lastRenderedPageBreak/>
         <w:t>(</w:t>
       </w:r>
       <w:r>
@@ -2105,52 +2200,68 @@
           <w:b/>
           <w:bCs/>
         </w:rPr>
+        <w:t>(</w:t>
+      </w:r>
+      <w:r>
+        <w:rPr>
+          <w:b/>
+          <w:bCs/>
+          <w:lang w:val="en-US"/>
+        </w:rPr>
+        <w:t>c</w:t>
+      </w:r>
+      <w:r>
+        <w:rPr>
+          <w:b/>
+          <w:bCs/>
+        </w:rPr>
+        <w:t>)</w:t>
+      </w:r>
+    </w:p>
+    <w:bookmarkEnd w:id="3"/>
+    <w:p>
+      <w:pPr>
+        <w:ind w:firstLine="360"/>
+      </w:pPr>
+      <w:r>
         <w:lastRenderedPageBreak/>
-        <w:t>(</w:t>
-      </w:r>
-      <w:r>
-        <w:rPr>
-          <w:b/>
-          <w:bCs/>
-          <w:lang w:val="en-US"/>
-        </w:rPr>
-        <w:t>c</w:t>
-      </w:r>
-      <w:r>
-        <w:rPr>
-          <w:b/>
-          <w:bCs/>
-        </w:rPr>
-        <w:t>)</w:t>
-      </w:r>
-    </w:p>
-    <w:bookmarkEnd w:id="3"/>
-    <w:p>
-      <w:pPr>
-        <w:ind w:firstLine="360"/>
-      </w:pPr>
-      <w:r>
         <w:t xml:space="preserve">Τελειώνοντας το </w:t>
       </w:r>
-      <w:hyperlink w:anchor="thema1" w:history="1">
-        <w:r>
-          <w:rPr>
-            <w:rStyle w:val="Hyperlink"/>
-            <w:b/>
-            <w:bCs/>
-          </w:rPr>
-          <w:t xml:space="preserve">ΘΕΜΑ </w:t>
-        </w:r>
-        <w:r>
-          <w:rPr>
-            <w:rStyle w:val="Hyperlink"/>
-            <w:b/>
-            <w:bCs/>
-            <w:lang w:val="en-US"/>
-          </w:rPr>
-          <w:t>I</w:t>
-        </w:r>
-      </w:hyperlink>
+      <w:r>
+        <w:fldChar w:fldCharType="begin"/>
+      </w:r>
+      <w:r>
+        <w:instrText>HYPERLINK \l "thema1"</w:instrText>
+      </w:r>
+      <w:r>
+        <w:fldChar w:fldCharType="separate"/>
+      </w:r>
+      <w:r>
+        <w:rPr>
+          <w:rStyle w:val="Hyperlink"/>
+          <w:b/>
+          <w:bCs/>
+        </w:rPr>
+        <w:t xml:space="preserve">ΘΕΜΑ </w:t>
+      </w:r>
+      <w:r>
+        <w:rPr>
+          <w:rStyle w:val="Hyperlink"/>
+          <w:b/>
+          <w:bCs/>
+          <w:lang w:val="en-US"/>
+        </w:rPr>
+        <w:t>I</w:t>
+      </w:r>
+      <w:r>
+        <w:rPr>
+          <w:rStyle w:val="Hyperlink"/>
+          <w:b/>
+          <w:bCs/>
+          <w:lang w:val="en-US"/>
+        </w:rPr>
+        <w:fldChar w:fldCharType="end"/>
+      </w:r>
       <w:r>
         <w:t xml:space="preserve">, </w:t>
       </w:r>
@@ -2322,24 +2433,28 @@
       <w:r>
         <w:t xml:space="preserve">σύνολα </w:t>
       </w:r>
+      <w:proofErr w:type="spellStart"/>
       <w:r>
         <w:rPr>
           <w:lang w:val="en-US"/>
         </w:rPr>
         <w:t>datasetA</w:t>
       </w:r>
+      <w:proofErr w:type="spellEnd"/>
       <w:r>
         <w:t xml:space="preserve">[15] </w:t>
       </w:r>
       <w:r>
         <w:t xml:space="preserve">και </w:t>
       </w:r>
+      <w:proofErr w:type="spellStart"/>
       <w:r>
         <w:rPr>
           <w:lang w:val="en-US"/>
         </w:rPr>
         <w:t>datasetB</w:t>
       </w:r>
+      <w:proofErr w:type="spellEnd"/>
       <w:r>
         <w:t>[35]:</w:t>
       </w:r>
@@ -2415,6 +2530,7 @@
       <w:r>
         <w:t xml:space="preserve">στα αρχεία </w:t>
       </w:r>
+      <w:proofErr w:type="spellStart"/>
       <w:r>
         <w:rPr>
           <w:lang w:val="en-US"/>
@@ -2427,24 +2543,29 @@
         </w:rPr>
         <w:t>ataset</w:t>
       </w:r>
+      <w:proofErr w:type="spellEnd"/>
       <w:r>
         <w:t xml:space="preserve">, </w:t>
       </w:r>
+      <w:proofErr w:type="spellStart"/>
       <w:r>
         <w:rPr>
           <w:lang w:val="en-US"/>
         </w:rPr>
         <w:t>datasetA</w:t>
       </w:r>
+      <w:proofErr w:type="spellEnd"/>
       <w:r>
         <w:t xml:space="preserve">, </w:t>
       </w:r>
+      <w:proofErr w:type="spellStart"/>
       <w:r>
         <w:rPr>
           <w:lang w:val="en-US"/>
         </w:rPr>
         <w:t>datasetB</w:t>
       </w:r>
+      <w:proofErr w:type="spellEnd"/>
       <w:r>
         <w:t xml:space="preserve"> </w:t>
       </w:r>
@@ -2569,7 +2690,6 @@
         <w:rPr>
           <w:b/>
           <w:bCs/>
-          <w:lang w:val="en-US"/>
         </w:rPr>
       </w:pPr>
     </w:p>
@@ -2580,7 +2700,6 @@
         <w:rPr>
           <w:b/>
           <w:bCs/>
-          <w:lang w:val="en-US"/>
         </w:rPr>
       </w:pPr>
     </w:p>
@@ -2591,7 +2710,6 @@
         <w:rPr>
           <w:b/>
           <w:bCs/>
-          <w:lang w:val="en-US"/>
         </w:rPr>
       </w:pPr>
     </w:p>
@@ -2602,7 +2720,6 @@
         <w:rPr>
           <w:b/>
           <w:bCs/>
-          <w:lang w:val="en-US"/>
         </w:rPr>
       </w:pPr>
     </w:p>
@@ -2613,7 +2730,6 @@
         <w:rPr>
           <w:b/>
           <w:bCs/>
-          <w:lang w:val="en-US"/>
         </w:rPr>
       </w:pPr>
     </w:p>
@@ -2624,7 +2740,6 @@
         <w:rPr>
           <w:b/>
           <w:bCs/>
-          <w:lang w:val="en-US"/>
         </w:rPr>
       </w:pPr>
     </w:p>
@@ -2635,7 +2750,6 @@
         <w:rPr>
           <w:b/>
           <w:bCs/>
-          <w:lang w:val="en-US"/>
         </w:rPr>
       </w:pPr>
     </w:p>
@@ -2646,7 +2760,6 @@
         <w:rPr>
           <w:b/>
           <w:bCs/>
-          <w:lang w:val="en-US"/>
         </w:rPr>
       </w:pPr>
     </w:p>
@@ -2657,7 +2770,6 @@
         <w:rPr>
           <w:b/>
           <w:bCs/>
-          <w:lang w:val="en-US"/>
         </w:rPr>
       </w:pPr>
     </w:p>
@@ -2668,7 +2780,6 @@
         <w:rPr>
           <w:b/>
           <w:bCs/>
-          <w:lang w:val="en-US"/>
         </w:rPr>
       </w:pPr>
     </w:p>
@@ -2679,7 +2790,6 @@
         <w:rPr>
           <w:b/>
           <w:bCs/>
-          <w:lang w:val="en-US"/>
         </w:rPr>
       </w:pPr>
     </w:p>
@@ -2690,7 +2800,6 @@
         <w:rPr>
           <w:b/>
           <w:bCs/>
-          <w:lang w:val="en-US"/>
         </w:rPr>
       </w:pPr>
     </w:p>
@@ -2701,7 +2810,6 @@
         <w:rPr>
           <w:b/>
           <w:bCs/>
-          <w:lang w:val="en-US"/>
         </w:rPr>
       </w:pPr>
     </w:p>
@@ -2719,6 +2827,7 @@
           <w:b/>
           <w:bCs/>
         </w:rPr>
+        <w:lastRenderedPageBreak/>
         <w:t xml:space="preserve">ΘΕΜΑ </w:t>
       </w:r>
       <w:r>
@@ -2727,15 +2836,7 @@
           <w:bCs/>
           <w:lang w:val="en-US"/>
         </w:rPr>
-        <w:t>i</w:t>
-      </w:r>
-      <w:r>
-        <w:rPr>
-          <w:b/>
-          <w:bCs/>
-          <w:lang w:val="en-US"/>
-        </w:rPr>
-        <w:t>i</w:t>
+        <w:t>ii</w:t>
       </w:r>
     </w:p>
     <w:bookmarkEnd w:id="4"/>
@@ -2772,31 +2873,1020 @@
           <w:bCs/>
           <w:lang w:val="en-US"/>
         </w:rPr>
-        <w:t>ii</w:t>
-      </w:r>
-      <w:r>
-        <w:rPr>
-          <w:b/>
-          <w:bCs/>
-          <w:lang w:val="en-US"/>
-        </w:rPr>
-        <w:t>i</w:t>
-      </w:r>
+        <w:t>iii</w:t>
+      </w:r>
+    </w:p>
+    <w:p>
+      <w:pPr>
+        <w:rPr>
+          <w:b/>
+          <w:bCs/>
+          <w:lang w:val="en-US"/>
+        </w:rPr>
+      </w:pPr>
+    </w:p>
+    <w:p>
+      <w:pPr>
+        <w:pStyle w:val="ListParagraph"/>
+        <w:numPr>
+          <w:ilvl w:val="0"/>
+          <w:numId w:val="2"/>
+        </w:numPr>
+      </w:pPr>
+      <w:r>
+        <w:t>Η πρώ</w:t>
+      </w:r>
+      <w:r>
+        <w:t xml:space="preserve">τη συνάρτηση που συναντάμε είναι η </w:t>
+      </w:r>
+      <w:r>
+        <w:rPr>
+          <w:b/>
+          <w:bCs/>
+          <w:lang w:val="en-US"/>
+        </w:rPr>
+        <w:t>is</w:t>
+      </w:r>
+      <w:r>
+        <w:rPr>
+          <w:b/>
+          <w:bCs/>
+        </w:rPr>
+        <w:t>_</w:t>
+      </w:r>
+      <w:r>
+        <w:rPr>
+          <w:b/>
+          <w:bCs/>
+          <w:lang w:val="en-US"/>
+        </w:rPr>
+        <w:t>conserved</w:t>
+      </w:r>
+      <w:r>
+        <w:rPr>
+          <w:b/>
+          <w:bCs/>
+        </w:rPr>
+        <w:t>_</w:t>
+      </w:r>
+      <w:r>
+        <w:rPr>
+          <w:b/>
+          <w:bCs/>
+          <w:lang w:val="en-US"/>
+        </w:rPr>
+        <w:t>region</w:t>
+      </w:r>
+      <w:r>
+        <w:rPr>
+          <w:b/>
+          <w:bCs/>
+        </w:rPr>
+        <w:t>(</w:t>
+      </w:r>
+      <w:r>
+        <w:rPr>
+          <w:b/>
+          <w:bCs/>
+          <w:lang w:val="en-US"/>
+        </w:rPr>
+        <w:t>align</w:t>
+      </w:r>
+      <w:r>
+        <w:rPr>
+          <w:b/>
+          <w:bCs/>
+        </w:rPr>
+        <w:t>)</w:t>
+      </w:r>
+      <w:r>
+        <w:t xml:space="preserve">. </w:t>
+      </w:r>
+      <w:r>
+        <w:t xml:space="preserve">Μετράει το πλήθος </w:t>
+      </w:r>
+      <w:r>
+        <w:t>κάθε συμβόλου που υπάρχει σε κάθε στήλη της πολλαπλής στοίχισης</w:t>
+      </w:r>
+      <w:r>
+        <w:t xml:space="preserve"> και αν </w:t>
+      </w:r>
+      <w:r>
+        <w:t xml:space="preserve">υπάρχει κάποιο σύμβολο που εμφανίζεται σε ένα συγκεκριμένο ποσοστό(π.χ. </w:t>
+      </w:r>
+      <w:r>
+        <w:rPr>
+          <w:u w:val="single"/>
+          <w:lang w:val="en-US"/>
+        </w:rPr>
+        <w:t>Threshold</w:t>
+      </w:r>
+      <w:r>
+        <w:t xml:space="preserve"> = 70%</w:t>
+      </w:r>
+      <w:r>
+        <w:t xml:space="preserve">) </w:t>
+      </w:r>
+      <w:r>
+        <w:t xml:space="preserve">επιστρέφει </w:t>
+      </w:r>
+      <w:r>
+        <w:rPr>
+          <w:b/>
+          <w:bCs/>
+          <w:lang w:val="en-US"/>
+        </w:rPr>
+        <w:t>True</w:t>
+      </w:r>
+      <w:r>
+        <w:t xml:space="preserve">, </w:t>
+      </w:r>
+      <w:r>
+        <w:t xml:space="preserve">αλλιώς επιστρέφει </w:t>
+      </w:r>
+      <w:r>
+        <w:rPr>
+          <w:b/>
+          <w:bCs/>
+          <w:lang w:val="en-US"/>
+        </w:rPr>
+        <w:t>False</w:t>
+      </w:r>
+      <w:r>
+        <w:t>.</w:t>
+      </w:r>
+    </w:p>
+    <w:p>
+      <w:pPr>
+        <w:rPr>
+          <w:b/>
+          <w:bCs/>
+          <w:lang w:val="en-US"/>
+        </w:rPr>
+      </w:pPr>
+      <w:r>
+        <w:rPr>
+          <w:b/>
+          <w:bCs/>
+        </w:rPr>
+        <w:t xml:space="preserve">                </w:t>
+      </w:r>
+      <w:r>
+        <w:rPr>
+          <w:b/>
+          <w:bCs/>
+          <w:noProof/>
+          <w:lang w:val="en-US"/>
+        </w:rPr>
+        <w:drawing>
+          <wp:inline distT="0" distB="0" distL="0" distR="0" wp14:anchorId="4BB514C1" wp14:editId="6580B6FC">
+            <wp:extent cx="5196840" cy="1661160"/>
+            <wp:effectExtent l="0" t="0" r="3810" b="0"/>
+            <wp:docPr id="1364175390" name="Picture 1"/>
+            <wp:cNvGraphicFramePr>
+              <a:graphicFrameLocks xmlns:a="http://schemas.openxmlformats.org/drawingml/2006/main" noChangeAspect="1"/>
+            </wp:cNvGraphicFramePr>
+            <a:graphic xmlns:a="http://schemas.openxmlformats.org/drawingml/2006/main">
+              <a:graphicData uri="http://schemas.openxmlformats.org/drawingml/2006/picture">
+                <pic:pic xmlns:pic="http://schemas.openxmlformats.org/drawingml/2006/picture">
+                  <pic:nvPicPr>
+                    <pic:cNvPr id="0" name="Picture 1"/>
+                    <pic:cNvPicPr>
+                      <a:picLocks noChangeAspect="1" noChangeArrowheads="1"/>
+                    </pic:cNvPicPr>
+                  </pic:nvPicPr>
+                  <pic:blipFill>
+                    <a:blip r:embed="rId17">
+                      <a:extLst>
+                        <a:ext uri="{28A0092B-C50C-407E-A947-70E740481C1C}">
+                          <a14:useLocalDpi xmlns:a14="http://schemas.microsoft.com/office/drawing/2010/main" val="0"/>
+                        </a:ext>
+                      </a:extLst>
+                    </a:blip>
+                    <a:srcRect/>
+                    <a:stretch>
+                      <a:fillRect/>
+                    </a:stretch>
+                  </pic:blipFill>
+                  <pic:spPr bwMode="auto">
+                    <a:xfrm>
+                      <a:off x="0" y="0"/>
+                      <a:ext cx="5196840" cy="1661160"/>
+                    </a:xfrm>
+                    <a:prstGeom prst="rect">
+                      <a:avLst/>
+                    </a:prstGeom>
+                    <a:noFill/>
+                    <a:ln>
+                      <a:noFill/>
+                    </a:ln>
+                  </pic:spPr>
+                </pic:pic>
+              </a:graphicData>
+            </a:graphic>
+          </wp:inline>
+        </w:drawing>
+      </w:r>
+    </w:p>
+    <w:p>
+      <w:pPr>
+        <w:pStyle w:val="ListParagraph"/>
+        <w:numPr>
+          <w:ilvl w:val="0"/>
+          <w:numId w:val="2"/>
+        </w:numPr>
+        <w:rPr>
+          <w:b/>
+          <w:bCs/>
+        </w:rPr>
+      </w:pPr>
+      <w:r>
+        <w:t>Η</w:t>
+      </w:r>
+      <w:r>
+        <w:t xml:space="preserve"> </w:t>
+      </w:r>
+      <w:r>
+        <w:t>συνάρτηση</w:t>
+      </w:r>
+      <w:r>
+        <w:t xml:space="preserve"> </w:t>
+      </w:r>
+      <w:r>
+        <w:rPr>
+          <w:b/>
+          <w:bCs/>
+          <w:lang w:val="en-US"/>
+        </w:rPr>
+        <w:t>take</w:t>
+      </w:r>
+      <w:r>
+        <w:rPr>
+          <w:b/>
+          <w:bCs/>
+        </w:rPr>
+        <w:t>_</w:t>
+      </w:r>
+      <w:r>
+        <w:rPr>
+          <w:b/>
+          <w:bCs/>
+          <w:lang w:val="en-US"/>
+        </w:rPr>
+        <w:t>the</w:t>
+      </w:r>
+      <w:r>
+        <w:rPr>
+          <w:b/>
+          <w:bCs/>
+        </w:rPr>
+        <w:t>_</w:t>
+      </w:r>
+      <w:r>
+        <w:rPr>
+          <w:b/>
+          <w:bCs/>
+          <w:lang w:val="en-US"/>
+        </w:rPr>
+        <w:t>column</w:t>
+      </w:r>
+      <w:r>
+        <w:rPr>
+          <w:b/>
+          <w:bCs/>
+        </w:rPr>
+        <w:t>(</w:t>
+      </w:r>
+      <w:r>
+        <w:rPr>
+          <w:b/>
+          <w:bCs/>
+          <w:lang w:val="en-US"/>
+        </w:rPr>
+        <w:t>n</w:t>
+      </w:r>
+      <w:r>
+        <w:rPr>
+          <w:b/>
+          <w:bCs/>
+        </w:rPr>
+        <w:t xml:space="preserve">) </w:t>
+      </w:r>
+      <w:r>
+        <w:t>φτιάχνει μια συμβολοσειρά</w:t>
+      </w:r>
+      <w:r>
+        <w:t xml:space="preserve">, την </w:t>
+      </w:r>
+      <w:r>
+        <w:rPr>
+          <w:b/>
+          <w:bCs/>
+          <w:lang w:val="en-US"/>
+        </w:rPr>
+        <w:t>col</w:t>
+      </w:r>
+      <w:r>
+        <w:t xml:space="preserve"> </w:t>
+      </w:r>
+      <w:r>
+        <w:t xml:space="preserve">οπου την επιστρέφει στο τέλος. Αυτή η συμβολοσειρά είναι μια στήλη του πίνακα </w:t>
+      </w:r>
+      <w:r>
+        <w:rPr>
+          <w:b/>
+          <w:bCs/>
+          <w:lang w:val="en-US"/>
+        </w:rPr>
+        <w:t>multiple</w:t>
+      </w:r>
+      <w:r>
+        <w:rPr>
+          <w:b/>
+          <w:bCs/>
+        </w:rPr>
+        <w:t>_</w:t>
+      </w:r>
+      <w:r>
+        <w:rPr>
+          <w:b/>
+          <w:bCs/>
+          <w:lang w:val="en-US"/>
+        </w:rPr>
+        <w:t>alignment</w:t>
+      </w:r>
+      <w:r>
+        <w:t xml:space="preserve">, ανάλογα με το </w:t>
+      </w:r>
+      <w:r>
+        <w:rPr>
+          <w:lang w:val="en-US"/>
+        </w:rPr>
+        <w:t>n</w:t>
+      </w:r>
+      <w:r>
+        <w:t xml:space="preserve"> &gt;=0 &amp;&amp; </w:t>
+      </w:r>
+      <w:r>
+        <w:rPr>
+          <w:lang w:val="en-US"/>
+        </w:rPr>
+        <w:t>n</w:t>
+      </w:r>
+      <w:r>
+        <w:t xml:space="preserve"> &lt;= </w:t>
+      </w:r>
+      <w:r>
+        <w:rPr>
+          <w:lang w:val="en-US"/>
+        </w:rPr>
+        <w:t>cols</w:t>
+      </w:r>
+      <w:r>
+        <w:t xml:space="preserve">. </w:t>
+      </w:r>
+      <w:r>
+        <w:t xml:space="preserve">Η κύρια χρήση της, είναι να ετοιμάσει την συμβολοσειρά για </w:t>
+      </w:r>
+      <w:r>
+        <w:t xml:space="preserve">να την αξιοποιήσει η παραπάνω συναρτηση και να ελέγξει αν ειναι </w:t>
+      </w:r>
+      <w:r>
+        <w:rPr>
+          <w:b/>
+          <w:bCs/>
+          <w:lang w:val="en-US"/>
+        </w:rPr>
+        <w:t>conserved</w:t>
+      </w:r>
+      <w:r>
+        <w:rPr>
+          <w:b/>
+          <w:bCs/>
+        </w:rPr>
+        <w:t>_</w:t>
+      </w:r>
+      <w:r>
+        <w:rPr>
+          <w:b/>
+          <w:bCs/>
+          <w:lang w:val="en-US"/>
+        </w:rPr>
+        <w:t>region</w:t>
+      </w:r>
+      <w:r>
+        <w:t>.</w:t>
+      </w:r>
+      <w:r>
+        <w:t xml:space="preserve"> </w:t>
+      </w:r>
+      <w:r>
+        <w:t xml:space="preserve"> </w:t>
+      </w:r>
+    </w:p>
+    <w:p>
+      <w:pPr>
+        <w:pStyle w:val="ListParagraph"/>
+        <w:rPr>
+          <w:b/>
+          <w:bCs/>
+          <w:lang w:val="en-US"/>
+        </w:rPr>
+      </w:pPr>
+      <w:r>
+        <w:rPr>
+          <w:b/>
+          <w:bCs/>
+          <w:noProof/>
+          <w:lang w:val="en-US"/>
+        </w:rPr>
+        <w:drawing>
+          <wp:inline distT="0" distB="0" distL="0" distR="0" wp14:anchorId="7AF204F2" wp14:editId="53C1A2AF">
+            <wp:extent cx="3329940" cy="922020"/>
+            <wp:effectExtent l="0" t="0" r="3810" b="0"/>
+            <wp:docPr id="301685570" name="Picture 2"/>
+            <wp:cNvGraphicFramePr>
+              <a:graphicFrameLocks xmlns:a="http://schemas.openxmlformats.org/drawingml/2006/main" noChangeAspect="1"/>
+            </wp:cNvGraphicFramePr>
+            <a:graphic xmlns:a="http://schemas.openxmlformats.org/drawingml/2006/main">
+              <a:graphicData uri="http://schemas.openxmlformats.org/drawingml/2006/picture">
+                <pic:pic xmlns:pic="http://schemas.openxmlformats.org/drawingml/2006/picture">
+                  <pic:nvPicPr>
+                    <pic:cNvPr id="0" name="Picture 2"/>
+                    <pic:cNvPicPr>
+                      <a:picLocks noChangeAspect="1" noChangeArrowheads="1"/>
+                    </pic:cNvPicPr>
+                  </pic:nvPicPr>
+                  <pic:blipFill>
+                    <a:blip r:embed="rId18">
+                      <a:extLst>
+                        <a:ext uri="{28A0092B-C50C-407E-A947-70E740481C1C}">
+                          <a14:useLocalDpi xmlns:a14="http://schemas.microsoft.com/office/drawing/2010/main" val="0"/>
+                        </a:ext>
+                      </a:extLst>
+                    </a:blip>
+                    <a:srcRect/>
+                    <a:stretch>
+                      <a:fillRect/>
+                    </a:stretch>
+                  </pic:blipFill>
+                  <pic:spPr bwMode="auto">
+                    <a:xfrm>
+                      <a:off x="0" y="0"/>
+                      <a:ext cx="3329940" cy="922020"/>
+                    </a:xfrm>
+                    <a:prstGeom prst="rect">
+                      <a:avLst/>
+                    </a:prstGeom>
+                    <a:noFill/>
+                    <a:ln>
+                      <a:noFill/>
+                    </a:ln>
+                  </pic:spPr>
+                </pic:pic>
+              </a:graphicData>
+            </a:graphic>
+          </wp:inline>
+        </w:drawing>
+      </w:r>
+    </w:p>
+    <w:p>
+      <w:pPr>
+        <w:pStyle w:val="ListParagraph"/>
+        <w:numPr>
+          <w:ilvl w:val="0"/>
+          <w:numId w:val="2"/>
+        </w:numPr>
+        <w:rPr>
+          <w:b/>
+          <w:bCs/>
+        </w:rPr>
+      </w:pPr>
+      <w:r>
+        <w:t>Η</w:t>
+      </w:r>
+      <w:r>
+        <w:t xml:space="preserve"> </w:t>
+      </w:r>
+      <w:r>
+        <w:t>συνάρτηση</w:t>
+      </w:r>
+      <w:r>
+        <w:t xml:space="preserve"> </w:t>
+      </w:r>
+      <w:r>
+        <w:rPr>
+          <w:b/>
+          <w:bCs/>
+          <w:lang w:val="en-US"/>
+        </w:rPr>
+        <w:t>create</w:t>
+      </w:r>
+      <w:r>
+        <w:rPr>
+          <w:b/>
+          <w:bCs/>
+        </w:rPr>
+        <w:t>_</w:t>
+      </w:r>
+      <w:r>
+        <w:rPr>
+          <w:b/>
+          <w:bCs/>
+          <w:lang w:val="en-US"/>
+        </w:rPr>
+        <w:t>match</w:t>
+      </w:r>
+      <w:r>
+        <w:rPr>
+          <w:b/>
+          <w:bCs/>
+        </w:rPr>
+        <w:t>_</w:t>
+      </w:r>
+      <w:r>
+        <w:rPr>
+          <w:b/>
+          <w:bCs/>
+          <w:lang w:val="en-US"/>
+        </w:rPr>
+        <w:t>states</w:t>
+      </w:r>
+      <w:r>
+        <w:rPr>
+          <w:b/>
+          <w:bCs/>
+        </w:rPr>
+        <w:t xml:space="preserve">() </w:t>
+      </w:r>
+      <w:r>
+        <w:t xml:space="preserve"> </w:t>
+      </w:r>
+      <w:r>
+        <w:t>βρίσκει</w:t>
+      </w:r>
+      <w:r>
+        <w:t xml:space="preserve"> </w:t>
+      </w:r>
+      <w:r>
+        <w:t xml:space="preserve">ποιες καταστάσεις είναι </w:t>
+      </w:r>
+      <w:r>
+        <w:rPr>
+          <w:lang w:val="en-US"/>
+        </w:rPr>
+        <w:t>match</w:t>
+      </w:r>
+      <w:r>
+        <w:t>.</w:t>
+      </w:r>
+    </w:p>
+    <w:p>
+      <w:pPr>
+        <w:pStyle w:val="ListParagraph"/>
+        <w:rPr>
+          <w:b/>
+          <w:bCs/>
+          <w:lang w:val="en-US"/>
+        </w:rPr>
+      </w:pPr>
+      <w:r>
+        <w:rPr>
+          <w:b/>
+          <w:bCs/>
+          <w:noProof/>
+          <w:lang w:val="en-US"/>
+        </w:rPr>
+        <w:drawing>
+          <wp:inline distT="0" distB="0" distL="0" distR="0" wp14:anchorId="4003853F" wp14:editId="6078E0D5">
+            <wp:extent cx="5730240" cy="1371600"/>
+            <wp:effectExtent l="0" t="0" r="3810" b="0"/>
+            <wp:docPr id="1834636656" name="Picture 3"/>
+            <wp:cNvGraphicFramePr>
+              <a:graphicFrameLocks xmlns:a="http://schemas.openxmlformats.org/drawingml/2006/main" noChangeAspect="1"/>
+            </wp:cNvGraphicFramePr>
+            <a:graphic xmlns:a="http://schemas.openxmlformats.org/drawingml/2006/main">
+              <a:graphicData uri="http://schemas.openxmlformats.org/drawingml/2006/picture">
+                <pic:pic xmlns:pic="http://schemas.openxmlformats.org/drawingml/2006/picture">
+                  <pic:nvPicPr>
+                    <pic:cNvPr id="0" name="Picture 3"/>
+                    <pic:cNvPicPr>
+                      <a:picLocks noChangeAspect="1" noChangeArrowheads="1"/>
+                    </pic:cNvPicPr>
+                  </pic:nvPicPr>
+                  <pic:blipFill>
+                    <a:blip r:embed="rId19">
+                      <a:extLst>
+                        <a:ext uri="{28A0092B-C50C-407E-A947-70E740481C1C}">
+                          <a14:useLocalDpi xmlns:a14="http://schemas.microsoft.com/office/drawing/2010/main" val="0"/>
+                        </a:ext>
+                      </a:extLst>
+                    </a:blip>
+                    <a:srcRect/>
+                    <a:stretch>
+                      <a:fillRect/>
+                    </a:stretch>
+                  </pic:blipFill>
+                  <pic:spPr bwMode="auto">
+                    <a:xfrm>
+                      <a:off x="0" y="0"/>
+                      <a:ext cx="5730240" cy="1371600"/>
+                    </a:xfrm>
+                    <a:prstGeom prst="rect">
+                      <a:avLst/>
+                    </a:prstGeom>
+                    <a:noFill/>
+                    <a:ln>
+                      <a:noFill/>
+                    </a:ln>
+                  </pic:spPr>
+                </pic:pic>
+              </a:graphicData>
+            </a:graphic>
+          </wp:inline>
+        </w:drawing>
+      </w:r>
+    </w:p>
+    <w:p>
+      <w:pPr>
+        <w:pStyle w:val="ListParagraph"/>
+      </w:pPr>
+      <w:r>
+        <w:t xml:space="preserve">Ενα παράδειγμα </w:t>
+      </w:r>
+      <w:r>
+        <w:t xml:space="preserve">εκτέλεσης της </w:t>
+      </w:r>
+      <w:r>
+        <w:rPr>
+          <w:b/>
+          <w:bCs/>
+          <w:lang w:val="en-US"/>
+        </w:rPr>
+        <w:t>create</w:t>
+      </w:r>
+      <w:r>
+        <w:rPr>
+          <w:b/>
+          <w:bCs/>
+        </w:rPr>
+        <w:t>_</w:t>
+      </w:r>
+      <w:r>
+        <w:rPr>
+          <w:b/>
+          <w:bCs/>
+          <w:lang w:val="en-US"/>
+        </w:rPr>
+        <w:t>match</w:t>
+      </w:r>
+      <w:r>
+        <w:rPr>
+          <w:b/>
+          <w:bCs/>
+        </w:rPr>
+        <w:t>_</w:t>
+      </w:r>
+      <w:r>
+        <w:rPr>
+          <w:b/>
+          <w:bCs/>
+          <w:lang w:val="en-US"/>
+        </w:rPr>
+        <w:t>states</w:t>
+      </w:r>
+      <w:r>
+        <w:rPr>
+          <w:b/>
+          <w:bCs/>
+        </w:rPr>
+        <w:t xml:space="preserve">() </w:t>
+      </w:r>
+      <w:r>
+        <w:t xml:space="preserve"> </w:t>
+      </w:r>
+      <w:r>
+        <w:t>είναι το παρακάτω:</w:t>
+      </w:r>
+    </w:p>
+    <w:p>
+      <w:pPr>
+        <w:pStyle w:val="ListParagraph"/>
+        <w:rPr>
+          <w:lang w:val="en-US"/>
+        </w:rPr>
+      </w:pPr>
+      <w:r>
+        <w:rPr>
+          <w:noProof/>
+          <w:lang w:val="en-US"/>
+        </w:rPr>
+        <w:drawing>
+          <wp:inline distT="0" distB="0" distL="0" distR="0" wp14:anchorId="163FD716" wp14:editId="3139BD96">
+            <wp:extent cx="5394960" cy="175260"/>
+            <wp:effectExtent l="0" t="0" r="0" b="0"/>
+            <wp:docPr id="1406143580" name="Picture 5"/>
+            <wp:cNvGraphicFramePr>
+              <a:graphicFrameLocks xmlns:a="http://schemas.openxmlformats.org/drawingml/2006/main" noChangeAspect="1"/>
+            </wp:cNvGraphicFramePr>
+            <a:graphic xmlns:a="http://schemas.openxmlformats.org/drawingml/2006/main">
+              <a:graphicData uri="http://schemas.openxmlformats.org/drawingml/2006/picture">
+                <pic:pic xmlns:pic="http://schemas.openxmlformats.org/drawingml/2006/picture">
+                  <pic:nvPicPr>
+                    <pic:cNvPr id="0" name="Picture 5"/>
+                    <pic:cNvPicPr>
+                      <a:picLocks noChangeAspect="1" noChangeArrowheads="1"/>
+                    </pic:cNvPicPr>
+                  </pic:nvPicPr>
+                  <pic:blipFill>
+                    <a:blip r:embed="rId20">
+                      <a:extLst>
+                        <a:ext uri="{28A0092B-C50C-407E-A947-70E740481C1C}">
+                          <a14:useLocalDpi xmlns:a14="http://schemas.microsoft.com/office/drawing/2010/main" val="0"/>
+                        </a:ext>
+                      </a:extLst>
+                    </a:blip>
+                    <a:srcRect/>
+                    <a:stretch>
+                      <a:fillRect/>
+                    </a:stretch>
+                  </pic:blipFill>
+                  <pic:spPr bwMode="auto">
+                    <a:xfrm>
+                      <a:off x="0" y="0"/>
+                      <a:ext cx="5394960" cy="175260"/>
+                    </a:xfrm>
+                    <a:prstGeom prst="rect">
+                      <a:avLst/>
+                    </a:prstGeom>
+                    <a:noFill/>
+                    <a:ln>
+                      <a:noFill/>
+                    </a:ln>
+                  </pic:spPr>
+                </pic:pic>
+              </a:graphicData>
+            </a:graphic>
+          </wp:inline>
+        </w:drawing>
+      </w:r>
+    </w:p>
+    <w:p>
+      <w:pPr>
+        <w:rPr>
+          <w:b/>
+          <w:bCs/>
+          <w:lang w:val="en-US"/>
+        </w:rPr>
+      </w:pPr>
+    </w:p>
+    <w:p>
+      <w:pPr>
+        <w:rPr>
+          <w:b/>
+          <w:bCs/>
+          <w:lang w:val="en-US"/>
+        </w:rPr>
+      </w:pPr>
+    </w:p>
+    <w:p>
+      <w:pPr>
+        <w:rPr>
+          <w:b/>
+          <w:bCs/>
+        </w:rPr>
+      </w:pPr>
+    </w:p>
+    <w:p>
+      <w:pPr>
+        <w:rPr>
+          <w:b/>
+          <w:bCs/>
+        </w:rPr>
+      </w:pPr>
+    </w:p>
+    <w:p>
+      <w:pPr>
+        <w:rPr>
+          <w:b/>
+          <w:bCs/>
+        </w:rPr>
+      </w:pPr>
+      <w:bookmarkStart w:id="6" w:name="apeikonisiHmmProfileerotima3"/>
+      <w:r>
+        <w:rPr>
+          <w:b/>
+          <w:bCs/>
+        </w:rPr>
+        <w:lastRenderedPageBreak/>
+        <w:t xml:space="preserve">Απεικόνιση ενός </w:t>
+      </w:r>
+      <w:r>
+        <w:rPr>
+          <w:b/>
+          <w:bCs/>
+          <w:lang w:val="en-US"/>
+        </w:rPr>
+        <w:t>HMM</w:t>
+      </w:r>
+      <w:r>
+        <w:rPr>
+          <w:b/>
+          <w:bCs/>
+        </w:rPr>
+        <w:t xml:space="preserve"> </w:t>
+      </w:r>
+      <w:r>
+        <w:rPr>
+          <w:b/>
+          <w:bCs/>
+          <w:lang w:val="en-US"/>
+        </w:rPr>
+        <w:t>Profile</w:t>
+      </w:r>
+      <w:r>
+        <w:rPr>
+          <w:b/>
+          <w:bCs/>
+        </w:rPr>
+        <w:t xml:space="preserve"> </w:t>
+      </w:r>
+      <w:r>
+        <w:rPr>
+          <w:b/>
+          <w:bCs/>
+        </w:rPr>
+        <w:t>με πολλαπλ</w:t>
+      </w:r>
+      <w:r>
+        <w:rPr>
+          <w:b/>
+          <w:bCs/>
+        </w:rPr>
+        <w:t>ή</w:t>
+      </w:r>
+      <w:r>
+        <w:rPr>
+          <w:b/>
+          <w:bCs/>
+        </w:rPr>
+        <w:t xml:space="preserve"> στοίχιση</w:t>
+      </w:r>
+      <w:bookmarkEnd w:id="6"/>
+      <w:r>
+        <w:rPr>
+          <w:b/>
+          <w:bCs/>
+        </w:rPr>
+        <w:t>:</w:t>
+      </w:r>
+    </w:p>
+    <w:p>
+      <w:pPr>
+        <w:pStyle w:val="NoSpacing"/>
+        <w:rPr>
+          <w:lang w:val="el-GR"/>
+        </w:rPr>
+      </w:pPr>
+      <w:r>
+        <w:t> </w:t>
+      </w:r>
+      <w:r>
+        <w:rPr>
+          <w:lang w:val="el-GR"/>
+        </w:rPr>
+        <w:t xml:space="preserve"> </w:t>
+      </w:r>
+      <w:r>
+        <w:t> </w:t>
+      </w:r>
+      <w:r>
+        <w:rPr>
+          <w:lang w:val="el-GR"/>
+        </w:rPr>
+        <w:t xml:space="preserve"> </w:t>
+      </w:r>
+      <w:r>
+        <w:t>ACA---ATG</w:t>
+      </w:r>
+    </w:p>
+    <w:p>
+      <w:pPr>
+        <w:pStyle w:val="NoSpacing"/>
+        <w:rPr>
+          <w:lang w:val="el-GR"/>
+        </w:rPr>
+      </w:pPr>
+      <w:r>
+        <w:t>    TCAACTATC</w:t>
+      </w:r>
+    </w:p>
+    <w:p>
+      <w:pPr>
+        <w:pStyle w:val="NoSpacing"/>
+        <w:rPr>
+          <w:lang w:val="el-GR"/>
+        </w:rPr>
+      </w:pPr>
+      <w:r>
+        <w:t>    ACAC--AGC</w:t>
+      </w:r>
+    </w:p>
+    <w:p>
+      <w:pPr>
+        <w:pStyle w:val="NoSpacing"/>
+      </w:pPr>
+      <w:r>
+        <w:t>    ACA---ATC</w:t>
+      </w:r>
+    </w:p>
+    <w:p>
+      <w:pPr>
+        <w:pStyle w:val="NoSpacing"/>
+        <w:rPr>
+          <w:lang w:val="el-GR"/>
+        </w:rPr>
+      </w:pPr>
+      <w:r>
+        <w:t>    A-C---ATC</w:t>
+      </w:r>
+    </w:p>
+    <w:p>
+      <w:pPr>
+        <w:pStyle w:val="NoSpacing"/>
+        <w:rPr>
+          <w:lang w:val="el-GR"/>
+        </w:rPr>
+      </w:pPr>
     </w:p>
     <w:bookmarkEnd w:id="5"/>
     <w:p>
       <w:pPr>
         <w:pStyle w:val="ListParagraph"/>
-        <w:ind w:left="1080"/>
-        <w:rPr>
-          <w:b/>
-          <w:bCs/>
-          <w:lang w:val="en-US"/>
-        </w:rPr>
-      </w:pPr>
+        <w:ind w:left="0"/>
+        <w:rPr>
+          <w:b/>
+          <w:bCs/>
+        </w:rPr>
+      </w:pPr>
+      <w:r>
+        <w:rPr>
+          <w:b/>
+          <w:bCs/>
+          <w:noProof/>
+        </w:rPr>
+        <w:drawing>
+          <wp:inline distT="0" distB="0" distL="0" distR="0" wp14:anchorId="0FBC55CE" wp14:editId="7FF36406">
+            <wp:extent cx="5730240" cy="3649980"/>
+            <wp:effectExtent l="0" t="0" r="3810" b="7620"/>
+            <wp:docPr id="1231840827" name="Picture 6"/>
+            <wp:cNvGraphicFramePr>
+              <a:graphicFrameLocks xmlns:a="http://schemas.openxmlformats.org/drawingml/2006/main" noChangeAspect="1"/>
+            </wp:cNvGraphicFramePr>
+            <a:graphic xmlns:a="http://schemas.openxmlformats.org/drawingml/2006/main">
+              <a:graphicData uri="http://schemas.openxmlformats.org/drawingml/2006/picture">
+                <pic:pic xmlns:pic="http://schemas.openxmlformats.org/drawingml/2006/picture">
+                  <pic:nvPicPr>
+                    <pic:cNvPr id="0" name="Picture 6"/>
+                    <pic:cNvPicPr>
+                      <a:picLocks noChangeAspect="1" noChangeArrowheads="1"/>
+                    </pic:cNvPicPr>
+                  </pic:nvPicPr>
+                  <pic:blipFill>
+                    <a:blip r:embed="rId21" cstate="print">
+                      <a:extLst>
+                        <a:ext uri="{28A0092B-C50C-407E-A947-70E740481C1C}">
+                          <a14:useLocalDpi xmlns:a14="http://schemas.microsoft.com/office/drawing/2010/main" val="0"/>
+                        </a:ext>
+                      </a:extLst>
+                    </a:blip>
+                    <a:srcRect/>
+                    <a:stretch>
+                      <a:fillRect/>
+                    </a:stretch>
+                  </pic:blipFill>
+                  <pic:spPr bwMode="auto">
+                    <a:xfrm>
+                      <a:off x="0" y="0"/>
+                      <a:ext cx="5730240" cy="3649980"/>
+                    </a:xfrm>
+                    <a:prstGeom prst="rect">
+                      <a:avLst/>
+                    </a:prstGeom>
+                    <a:noFill/>
+                    <a:ln>
+                      <a:noFill/>
+                    </a:ln>
+                  </pic:spPr>
+                </pic:pic>
+              </a:graphicData>
+            </a:graphic>
+          </wp:inline>
+        </w:drawing>
+      </w:r>
     </w:p>
     <w:sectPr>
-      <w:footerReference w:type="default" r:id="rId17"/>
+      <w:footerReference w:type="default" r:id="rId22"/>
       <w:pgSz w:w="11906" w:h="16838"/>
       <w:pgMar w:top="1440" w:right="1440" w:bottom="1440" w:left="1440" w:header="708" w:footer="708" w:gutter="0"/>
       <w:pgNumType w:start="0"/>
@@ -3004,8 +4094,124 @@
       </w:pPr>
     </w:lvl>
   </w:abstractNum>
+  <w:abstractNum w:abstractNumId="1" w15:restartNumberingAfterBreak="0">
+    <w:nsid w:val="55543D2B"/>
+    <w:multiLevelType w:val="hybridMultilevel"/>
+    <w:tmpl w:val="F738CDA0"/>
+    <w:lvl w:ilvl="0" w:tplc="0408000B">
+      <w:start w:val="1"/>
+      <w:numFmt w:val="bullet"/>
+      <w:lvlText w:val=""/>
+      <w:lvlJc w:val="left"/>
+      <w:pPr>
+        <w:ind w:left="720" w:hanging="360"/>
+      </w:pPr>
+      <w:rPr>
+        <w:rFonts w:ascii="Wingdings" w:hAnsi="Wingdings" w:hint="default"/>
+      </w:rPr>
+    </w:lvl>
+    <w:lvl w:ilvl="1" w:tplc="04080003" w:tentative="1">
+      <w:start w:val="1"/>
+      <w:numFmt w:val="bullet"/>
+      <w:lvlText w:val="o"/>
+      <w:lvlJc w:val="left"/>
+      <w:pPr>
+        <w:ind w:left="1440" w:hanging="360"/>
+      </w:pPr>
+      <w:rPr>
+        <w:rFonts w:ascii="Courier New" w:hAnsi="Courier New" w:cs="Courier New" w:hint="default"/>
+      </w:rPr>
+    </w:lvl>
+    <w:lvl w:ilvl="2" w:tplc="04080005" w:tentative="1">
+      <w:start w:val="1"/>
+      <w:numFmt w:val="bullet"/>
+      <w:lvlText w:val=""/>
+      <w:lvlJc w:val="left"/>
+      <w:pPr>
+        <w:ind w:left="2160" w:hanging="360"/>
+      </w:pPr>
+      <w:rPr>
+        <w:rFonts w:ascii="Wingdings" w:hAnsi="Wingdings" w:hint="default"/>
+      </w:rPr>
+    </w:lvl>
+    <w:lvl w:ilvl="3" w:tplc="04080001" w:tentative="1">
+      <w:start w:val="1"/>
+      <w:numFmt w:val="bullet"/>
+      <w:lvlText w:val=""/>
+      <w:lvlJc w:val="left"/>
+      <w:pPr>
+        <w:ind w:left="2880" w:hanging="360"/>
+      </w:pPr>
+      <w:rPr>
+        <w:rFonts w:ascii="Symbol" w:hAnsi="Symbol" w:hint="default"/>
+      </w:rPr>
+    </w:lvl>
+    <w:lvl w:ilvl="4" w:tplc="04080003" w:tentative="1">
+      <w:start w:val="1"/>
+      <w:numFmt w:val="bullet"/>
+      <w:lvlText w:val="o"/>
+      <w:lvlJc w:val="left"/>
+      <w:pPr>
+        <w:ind w:left="3600" w:hanging="360"/>
+      </w:pPr>
+      <w:rPr>
+        <w:rFonts w:ascii="Courier New" w:hAnsi="Courier New" w:cs="Courier New" w:hint="default"/>
+      </w:rPr>
+    </w:lvl>
+    <w:lvl w:ilvl="5" w:tplc="04080005" w:tentative="1">
+      <w:start w:val="1"/>
+      <w:numFmt w:val="bullet"/>
+      <w:lvlText w:val=""/>
+      <w:lvlJc w:val="left"/>
+      <w:pPr>
+        <w:ind w:left="4320" w:hanging="360"/>
+      </w:pPr>
+      <w:rPr>
+        <w:rFonts w:ascii="Wingdings" w:hAnsi="Wingdings" w:hint="default"/>
+      </w:rPr>
+    </w:lvl>
+    <w:lvl w:ilvl="6" w:tplc="04080001" w:tentative="1">
+      <w:start w:val="1"/>
+      <w:numFmt w:val="bullet"/>
+      <w:lvlText w:val=""/>
+      <w:lvlJc w:val="left"/>
+      <w:pPr>
+        <w:ind w:left="5040" w:hanging="360"/>
+      </w:pPr>
+      <w:rPr>
+        <w:rFonts w:ascii="Symbol" w:hAnsi="Symbol" w:hint="default"/>
+      </w:rPr>
+    </w:lvl>
+    <w:lvl w:ilvl="7" w:tplc="04080003" w:tentative="1">
+      <w:start w:val="1"/>
+      <w:numFmt w:val="bullet"/>
+      <w:lvlText w:val="o"/>
+      <w:lvlJc w:val="left"/>
+      <w:pPr>
+        <w:ind w:left="5760" w:hanging="360"/>
+      </w:pPr>
+      <w:rPr>
+        <w:rFonts w:ascii="Courier New" w:hAnsi="Courier New" w:cs="Courier New" w:hint="default"/>
+      </w:rPr>
+    </w:lvl>
+    <w:lvl w:ilvl="8" w:tplc="04080005" w:tentative="1">
+      <w:start w:val="1"/>
+      <w:numFmt w:val="bullet"/>
+      <w:lvlText w:val=""/>
+      <w:lvlJc w:val="left"/>
+      <w:pPr>
+        <w:ind w:left="6480" w:hanging="360"/>
+      </w:pPr>
+      <w:rPr>
+        <w:rFonts w:ascii="Wingdings" w:hAnsi="Wingdings" w:hint="default"/>
+      </w:rPr>
+    </w:lvl>
+  </w:abstractNum>
   <w:num w:numId="1" w16cid:durableId="585774001">
     <w:abstractNumId w:val="0"/>
+  </w:num>
+  <w:num w:numId="2" w16cid:durableId="304697224">
+    <w:abstractNumId w:val="1"/>
   </w:num>
 </w:numbering>
 </file>
@@ -3613,7 +4819,6 @@
   <w:style w:type="character" w:default="1" w:styleId="DefaultParagraphFont">
     <w:name w:val="Default Paragraph Font"/>
     <w:uiPriority w:val="1"/>
-    <w:semiHidden/>
     <w:unhideWhenUsed/>
   </w:style>
   <w:style w:type="table" w:default="1" w:styleId="TableNormal">
@@ -4251,6 +5456,27 @@
     <w:pitch w:val="variable"/>
     <w:sig w:usb0="E0002EFF" w:usb1="C000785B" w:usb2="00000009" w:usb3="00000000" w:csb0="000001FF" w:csb1="00000000"/>
   </w:font>
+  <w:font w:name="Wingdings">
+    <w:panose1 w:val="05000000000000000000"/>
+    <w:charset w:val="02"/>
+    <w:family w:val="auto"/>
+    <w:pitch w:val="variable"/>
+    <w:sig w:usb0="00000000" w:usb1="10000000" w:usb2="00000000" w:usb3="00000000" w:csb0="80000000" w:csb1="00000000"/>
+  </w:font>
+  <w:font w:name="Courier New">
+    <w:panose1 w:val="02070309020205020404"/>
+    <w:charset w:val="00"/>
+    <w:family w:val="modern"/>
+    <w:pitch w:val="fixed"/>
+    <w:sig w:usb0="E0002EFF" w:usb1="C0007843" w:usb2="00000009" w:usb3="00000000" w:csb0="000001FF" w:csb1="00000000"/>
+  </w:font>
+  <w:font w:name="Symbol">
+    <w:panose1 w:val="05050102010706020507"/>
+    <w:charset w:val="02"/>
+    <w:family w:val="roman"/>
+    <w:pitch w:val="variable"/>
+    <w:sig w:usb0="00000000" w:usb1="10000000" w:usb2="00000000" w:usb3="00000000" w:csb0="80000000" w:csb1="00000000"/>
+  </w:font>
   <w:font w:name="Aptos">
     <w:charset w:val="00"/>
     <w:family w:val="swiss"/>
@@ -4289,8 +5515,10 @@
   </w:compat>
   <w:rsids>
     <w:rsidRoot w:val="003C1D9E"/>
+    <w:rsid w:val="001106D0"/>
     <w:rsid w:val="00132F59"/>
     <w:rsid w:val="001A52F9"/>
+    <w:rsid w:val="0030550F"/>
     <w:rsid w:val="003C1D9E"/>
     <w:rsid w:val="00431538"/>
     <w:rsid w:val="0057475A"/>

</xml_diff>

<commit_message>
update doc ask2 global alignment
</commit_message>
<xml_diff>
--- a/Documentation.docx
+++ b/Documentation.docx
@@ -10,6 +10,7 @@
           <w:docPartUnique/>
         </w:docPartObj>
       </w:sdtPr>
+      <w:sdtEndPr/>
       <w:sdtContent>
         <w:p>
           <w:r>
@@ -77,7 +78,7 @@
                                   <w:tblDescription w:val="Cover page layout"/>
                                 </w:tblPr>
                                 <w:tblGrid>
-                                  <w:gridCol w:w="10800"/>
+                                  <w:gridCol w:w="10805"/>
                                 </w:tblGrid>
                                 <w:tr>
                                   <w:trPr>
@@ -181,6 +182,7 @@
                                           <w:dataBinding w:prefixMappings="xmlns:ns0='http://purl.org/dc/elements/1.1/' xmlns:ns1='http://schemas.openxmlformats.org/package/2006/metadata/core-properties' " w:xpath="/ns1:coreProperties[1]/ns0:title[1]" w:storeItemID="{6C3C8BC8-F283-45AE-878A-BAB7291924A1}"/>
                                           <w:text/>
                                         </w:sdtPr>
+                                        <w:sdtEndPr/>
                                         <w:sdtContent>
                                           <w:r>
                                             <w:rPr>
@@ -221,6 +223,7 @@
                                           <w:dataBinding w:prefixMappings="xmlns:ns0='http://purl.org/dc/elements/1.1/' xmlns:ns1='http://schemas.openxmlformats.org/package/2006/metadata/core-properties' " w:xpath="/ns1:coreProperties[1]/ns0:subject[1]" w:storeItemID="{6C3C8BC8-F283-45AE-878A-BAB7291924A1}"/>
                                           <w:text/>
                                         </w:sdtPr>
+                                        <w:sdtEndPr/>
                                         <w:sdtContent>
                                           <w:r>
                                             <w:rPr>
@@ -255,9 +258,9 @@
                                         <w:tblDescription w:val="Cover page info"/>
                                       </w:tblPr>
                                       <w:tblGrid>
-                                        <w:gridCol w:w="3960"/>
-                                        <w:gridCol w:w="2430"/>
-                                        <w:gridCol w:w="4410"/>
+                                        <w:gridCol w:w="3962"/>
+                                        <w:gridCol w:w="2431"/>
+                                        <w:gridCol w:w="4412"/>
                                       </w:tblGrid>
                                       <w:tr>
                                         <w:trPr>
@@ -290,6 +293,7 @@
                                                 <w:dataBinding w:prefixMappings="xmlns:ns0='http://purl.org/dc/elements/1.1/' xmlns:ns1='http://schemas.openxmlformats.org/package/2006/metadata/core-properties' " w:xpath="/ns1:coreProperties[1]/ns0:creator[1]" w:storeItemID="{6C3C8BC8-F283-45AE-878A-BAB7291924A1}"/>
                                                 <w:text/>
                                               </w:sdtPr>
+                                              <w:sdtEndPr/>
                                               <w:sdtContent>
                                                 <w:r>
                                                   <w:rPr>
@@ -346,6 +350,7 @@
                                             <w:dataBinding w:prefixMappings="xmlns:ns0='http://purl.org/dc/elements/1.1/' xmlns:ns1='http://schemas.openxmlformats.org/package/2006/metadata/core-properties' " w:xpath="/ns1:coreProperties[1]/ns1:category[1]" w:storeItemID="{6C3C8BC8-F283-45AE-878A-BAB7291924A1}"/>
                                             <w:text/>
                                           </w:sdtPr>
+                                          <w:sdtEndPr/>
                                           <w:sdtContent>
                                             <w:tc>
                                               <w:tcPr>
@@ -419,7 +424,7 @@
                             <w:tblDescription w:val="Cover page layout"/>
                           </w:tblPr>
                           <w:tblGrid>
-                            <w:gridCol w:w="10800"/>
+                            <w:gridCol w:w="10805"/>
                           </w:tblGrid>
                           <w:tr>
                             <w:trPr>
@@ -523,6 +528,7 @@
                                     <w:dataBinding w:prefixMappings="xmlns:ns0='http://purl.org/dc/elements/1.1/' xmlns:ns1='http://schemas.openxmlformats.org/package/2006/metadata/core-properties' " w:xpath="/ns1:coreProperties[1]/ns0:title[1]" w:storeItemID="{6C3C8BC8-F283-45AE-878A-BAB7291924A1}"/>
                                     <w:text/>
                                   </w:sdtPr>
+                                  <w:sdtEndPr/>
                                   <w:sdtContent>
                                     <w:r>
                                       <w:rPr>
@@ -563,6 +569,7 @@
                                     <w:dataBinding w:prefixMappings="xmlns:ns0='http://purl.org/dc/elements/1.1/' xmlns:ns1='http://schemas.openxmlformats.org/package/2006/metadata/core-properties' " w:xpath="/ns1:coreProperties[1]/ns0:subject[1]" w:storeItemID="{6C3C8BC8-F283-45AE-878A-BAB7291924A1}"/>
                                     <w:text/>
                                   </w:sdtPr>
+                                  <w:sdtEndPr/>
                                   <w:sdtContent>
                                     <w:r>
                                       <w:rPr>
@@ -597,9 +604,9 @@
                                   <w:tblDescription w:val="Cover page info"/>
                                 </w:tblPr>
                                 <w:tblGrid>
-                                  <w:gridCol w:w="3960"/>
-                                  <w:gridCol w:w="2430"/>
-                                  <w:gridCol w:w="4410"/>
+                                  <w:gridCol w:w="3962"/>
+                                  <w:gridCol w:w="2431"/>
+                                  <w:gridCol w:w="4412"/>
                                 </w:tblGrid>
                                 <w:tr>
                                   <w:trPr>
@@ -632,6 +639,7 @@
                                           <w:dataBinding w:prefixMappings="xmlns:ns0='http://purl.org/dc/elements/1.1/' xmlns:ns1='http://schemas.openxmlformats.org/package/2006/metadata/core-properties' " w:xpath="/ns1:coreProperties[1]/ns0:creator[1]" w:storeItemID="{6C3C8BC8-F283-45AE-878A-BAB7291924A1}"/>
                                           <w:text/>
                                         </w:sdtPr>
+                                        <w:sdtEndPr/>
                                         <w:sdtContent>
                                           <w:r>
                                             <w:rPr>
@@ -688,6 +696,7 @@
                                       <w:dataBinding w:prefixMappings="xmlns:ns0='http://purl.org/dc/elements/1.1/' xmlns:ns1='http://schemas.openxmlformats.org/package/2006/metadata/core-properties' " w:xpath="/ns1:coreProperties[1]/ns1:category[1]" w:storeItemID="{6C3C8BC8-F283-45AE-878A-BAB7291924A1}"/>
                                       <w:text/>
                                     </w:sdtPr>
+                                    <w:sdtEndPr/>
                                     <w:sdtContent>
                                       <w:tc>
                                         <w:tcPr>
@@ -751,6 +760,7 @@
           <w:docPartUnique/>
         </w:docPartObj>
       </w:sdtPr>
+      <w:sdtEndPr/>
       <w:sdtContent>
         <w:p>
           <w:pPr>
@@ -1370,6 +1380,7 @@
         <w:lastRenderedPageBreak/>
         <w:t xml:space="preserve">ΘΕΜΑ </w:t>
       </w:r>
+      <w:proofErr w:type="spellStart"/>
       <w:r>
         <w:rPr>
           <w:b/>
@@ -1378,6 +1389,7 @@
         </w:rPr>
         <w:t>i</w:t>
       </w:r>
+      <w:proofErr w:type="spellEnd"/>
     </w:p>
     <w:p>
       <w:pPr>
@@ -2155,7 +2167,37 @@
         <w:rPr>
           <w:lang w:val="en-US"/>
         </w:rPr>
-        <w:t>AATT + A + A = AATTAA.</w:t>
+        <w:t>AATT</w:t>
+      </w:r>
+      <w:r>
+        <w:t xml:space="preserve"> + </w:t>
+      </w:r>
+      <w:r>
+        <w:rPr>
+          <w:lang w:val="en-US"/>
+        </w:rPr>
+        <w:t>A</w:t>
+      </w:r>
+      <w:r>
+        <w:t xml:space="preserve"> + </w:t>
+      </w:r>
+      <w:r>
+        <w:rPr>
+          <w:lang w:val="en-US"/>
+        </w:rPr>
+        <w:t>A</w:t>
+      </w:r>
+      <w:r>
+        <w:t xml:space="preserve"> = </w:t>
+      </w:r>
+      <w:r>
+        <w:rPr>
+          <w:lang w:val="en-US"/>
+        </w:rPr>
+        <w:t>AATTAA</w:t>
+      </w:r>
+      <w:r>
+        <w:t>.</w:t>
       </w:r>
       <w:r>
         <w:t xml:space="preserve"> </w:t>
@@ -2258,26 +2300,27 @@
       <w:r>
         <w:t xml:space="preserve">με την διαδικασία του </w:t>
       </w:r>
-      <w:hyperlink w:anchor="thema1" w:history="1">
-        <w:r>
-          <w:rPr>
-            <w:rStyle w:val="Hyperlink"/>
-          </w:rPr>
-          <w:t>ερωτήμα</w:t>
-        </w:r>
-        <w:r>
-          <w:rPr>
-            <w:rStyle w:val="Hyperlink"/>
-          </w:rPr>
-          <w:t>τ</w:t>
-        </w:r>
-        <w:r>
-          <w:rPr>
-            <w:rStyle w:val="Hyperlink"/>
-          </w:rPr>
-          <w:t>ος (1)</w:t>
-        </w:r>
-      </w:hyperlink>
+      <w:r>
+        <w:fldChar w:fldCharType="begin"/>
+      </w:r>
+      <w:r>
+        <w:instrText>HYPERLINK \l "thema1"</w:instrText>
+      </w:r>
+      <w:r>
+        <w:fldChar w:fldCharType="separate"/>
+      </w:r>
+      <w:r>
+        <w:rPr>
+          <w:rStyle w:val="Hyperlink"/>
+        </w:rPr>
+        <w:t>ερωτήματος (1)</w:t>
+      </w:r>
+      <w:r>
+        <w:rPr>
+          <w:rStyle w:val="Hyperlink"/>
+        </w:rPr>
+        <w:fldChar w:fldCharType="end"/>
+      </w:r>
     </w:p>
     <w:p>
       <w:pPr>
@@ -2443,39 +2486,40 @@
       <w:r>
         <w:t xml:space="preserve">που φαίνεται στην παραπάνω στιγμιότυπο(γραμμή 39) εκτελεί το </w:t>
       </w:r>
-      <w:hyperlink w:anchor="thema1c" w:history="1">
-        <w:r>
-          <w:rPr>
-            <w:rStyle w:val="Hyperlink"/>
-          </w:rPr>
-          <w:t>ερώτημ</w:t>
-        </w:r>
-        <w:r>
-          <w:rPr>
-            <w:rStyle w:val="Hyperlink"/>
-          </w:rPr>
-          <w:t>α</w:t>
-        </w:r>
-        <w:r>
-          <w:rPr>
-            <w:rStyle w:val="Hyperlink"/>
-          </w:rPr>
-          <w:t xml:space="preserve"> (</w:t>
-        </w:r>
-        <w:r>
-          <w:rPr>
-            <w:rStyle w:val="Hyperlink"/>
-            <w:lang w:val="en-US"/>
-          </w:rPr>
-          <w:t>c</w:t>
-        </w:r>
-        <w:r>
-          <w:rPr>
-            <w:rStyle w:val="Hyperlink"/>
-          </w:rPr>
-          <w:t>)</w:t>
-        </w:r>
-      </w:hyperlink>
+      <w:r>
+        <w:fldChar w:fldCharType="begin"/>
+      </w:r>
+      <w:r>
+        <w:instrText>HYPERLINK \l "thema1c"</w:instrText>
+      </w:r>
+      <w:r>
+        <w:fldChar w:fldCharType="separate"/>
+      </w:r>
+      <w:r>
+        <w:rPr>
+          <w:rStyle w:val="Hyperlink"/>
+        </w:rPr>
+        <w:t>ερώτημα (</w:t>
+      </w:r>
+      <w:r>
+        <w:rPr>
+          <w:rStyle w:val="Hyperlink"/>
+          <w:lang w:val="en-US"/>
+        </w:rPr>
+        <w:t>c</w:t>
+      </w:r>
+      <w:r>
+        <w:rPr>
+          <w:rStyle w:val="Hyperlink"/>
+        </w:rPr>
+        <w:t>)</w:t>
+      </w:r>
+      <w:r>
+        <w:rPr>
+          <w:rStyle w:val="Hyperlink"/>
+        </w:rPr>
+        <w:fldChar w:fldCharType="end"/>
+      </w:r>
       <w:r>
         <w:t xml:space="preserve"> </w:t>
       </w:r>
@@ -2523,25 +2567,41 @@
       <w:r>
         <w:t xml:space="preserve">Τελειώνοντας το </w:t>
       </w:r>
-      <w:hyperlink w:anchor="thema1" w:history="1">
-        <w:r>
-          <w:rPr>
-            <w:rStyle w:val="Hyperlink"/>
-            <w:b/>
-            <w:bCs/>
-          </w:rPr>
-          <w:t xml:space="preserve">ΘΕΜΑ </w:t>
-        </w:r>
-        <w:r>
-          <w:rPr>
-            <w:rStyle w:val="Hyperlink"/>
-            <w:b/>
-            <w:bCs/>
-            <w:lang w:val="en-US"/>
-          </w:rPr>
-          <w:t>I</w:t>
-        </w:r>
-      </w:hyperlink>
+      <w:r>
+        <w:fldChar w:fldCharType="begin"/>
+      </w:r>
+      <w:r>
+        <w:instrText>HYPERLINK \l "thema1"</w:instrText>
+      </w:r>
+      <w:r>
+        <w:fldChar w:fldCharType="separate"/>
+      </w:r>
+      <w:r>
+        <w:rPr>
+          <w:rStyle w:val="Hyperlink"/>
+          <w:b/>
+          <w:bCs/>
+        </w:rPr>
+        <w:t xml:space="preserve">ΘΕΜΑ </w:t>
+      </w:r>
+      <w:r>
+        <w:rPr>
+          <w:rStyle w:val="Hyperlink"/>
+          <w:b/>
+          <w:bCs/>
+          <w:lang w:val="en-US"/>
+        </w:rPr>
+        <w:t>I</w:t>
+      </w:r>
+      <w:r>
+        <w:rPr>
+          <w:rStyle w:val="Hyperlink"/>
+          <w:b/>
+          <w:bCs/>
+          <w:lang w:val="en-US"/>
+        </w:rPr>
+        <w:fldChar w:fldCharType="end"/>
+      </w:r>
       <w:r>
         <w:t xml:space="preserve">, </w:t>
       </w:r>
@@ -2712,24 +2772,28 @@
       <w:r>
         <w:t xml:space="preserve">σύνολα </w:t>
       </w:r>
+      <w:proofErr w:type="spellStart"/>
       <w:r>
         <w:rPr>
           <w:lang w:val="en-US"/>
         </w:rPr>
         <w:t>datasetA</w:t>
       </w:r>
+      <w:proofErr w:type="spellEnd"/>
       <w:r>
         <w:t xml:space="preserve">[15] </w:t>
       </w:r>
       <w:r>
         <w:t xml:space="preserve">και </w:t>
       </w:r>
+      <w:proofErr w:type="spellStart"/>
       <w:r>
         <w:rPr>
           <w:lang w:val="en-US"/>
         </w:rPr>
         <w:t>datasetB</w:t>
       </w:r>
+      <w:proofErr w:type="spellEnd"/>
       <w:r>
         <w:t>[35]:</w:t>
       </w:r>
@@ -2834,12 +2898,14 @@
       <w:r>
         <w:t xml:space="preserve"> Επειτα ανοίγουμε(ή δημιουργούμε) το αρχείο κειμένου </w:t>
       </w:r>
+      <w:proofErr w:type="spellStart"/>
       <w:r>
         <w:rPr>
           <w:lang w:val="en-US"/>
         </w:rPr>
         <w:t>FullDataset</w:t>
       </w:r>
+      <w:proofErr w:type="spellEnd"/>
       <w:r>
         <w:t xml:space="preserve"> </w:t>
       </w:r>
@@ -2880,21 +2946,25 @@
       <w:r>
         <w:t xml:space="preserve"> στα </w:t>
       </w:r>
+      <w:proofErr w:type="spellStart"/>
       <w:r>
         <w:rPr>
           <w:lang w:val="en-US"/>
         </w:rPr>
         <w:t>datasetA</w:t>
       </w:r>
+      <w:proofErr w:type="spellEnd"/>
       <w:r>
         <w:t xml:space="preserve"> &amp; </w:t>
       </w:r>
+      <w:proofErr w:type="spellStart"/>
       <w:r>
         <w:rPr>
           <w:lang w:val="en-US"/>
         </w:rPr>
         <w:t>datasetB</w:t>
       </w:r>
+      <w:proofErr w:type="spellEnd"/>
       <w:r>
         <w:t xml:space="preserve"> </w:t>
       </w:r>
@@ -2999,21 +3069,25 @@
       <w:r>
         <w:t xml:space="preserve"> </w:t>
       </w:r>
+      <w:proofErr w:type="spellStart"/>
       <w:r>
         <w:rPr>
           <w:lang w:val="en-US"/>
         </w:rPr>
         <w:t>datasetA</w:t>
       </w:r>
+      <w:proofErr w:type="spellEnd"/>
       <w:r>
         <w:t xml:space="preserve">, </w:t>
       </w:r>
+      <w:proofErr w:type="spellStart"/>
       <w:r>
         <w:rPr>
           <w:lang w:val="en-US"/>
         </w:rPr>
         <w:t>datasetB</w:t>
       </w:r>
+      <w:proofErr w:type="spellEnd"/>
       <w:r>
         <w:t xml:space="preserve"> </w:t>
       </w:r>
@@ -3235,13 +3309,200 @@
     </w:p>
     <w:p>
       <w:pPr>
+        <w:rPr>
+          <w:b/>
+          <w:bCs/>
+          <w:lang w:val="en-US"/>
+        </w:rPr>
+      </w:pPr>
+    </w:p>
+    <w:p>
+      <w:pPr>
+        <w:rPr>
+          <w:b/>
+          <w:bCs/>
+          <w:lang w:val="en-US"/>
+        </w:rPr>
+      </w:pPr>
+      <w:bookmarkStart w:id="4" w:name="thema2"/>
+      <w:r>
+        <w:rPr>
+          <w:b/>
+          <w:bCs/>
+        </w:rPr>
+        <w:lastRenderedPageBreak/>
+        <w:t xml:space="preserve">ΘΕΜΑ </w:t>
+      </w:r>
+      <w:r>
+        <w:rPr>
+          <w:b/>
+          <w:bCs/>
+          <w:lang w:val="en-US"/>
+        </w:rPr>
+        <w:t>ii</w:t>
+      </w:r>
+    </w:p>
+    <w:bookmarkEnd w:id="4"/>
+    <w:p>
+      <w:pPr>
+        <w:pStyle w:val="ListParagraph"/>
+        <w:numPr>
+          <w:ilvl w:val="0"/>
+          <w:numId w:val="3"/>
+        </w:numPr>
+        <w:rPr>
+          <w:b/>
+          <w:bCs/>
+          <w:lang w:val="en-US"/>
+        </w:rPr>
+      </w:pPr>
+      <w:r>
+        <w:rPr>
+          <w:lang w:val="en-US"/>
+        </w:rPr>
+        <w:t xml:space="preserve">Open </w:t>
+      </w:r>
+      <w:proofErr w:type="spellStart"/>
+      <w:r>
+        <w:rPr>
+          <w:lang w:val="en-US"/>
+        </w:rPr>
+        <w:t>DatasetA</w:t>
+      </w:r>
+      <w:proofErr w:type="spellEnd"/>
+      <w:r>
+        <w:rPr>
+          <w:lang w:val="en-US"/>
+        </w:rPr>
+        <w:t>:</w:t>
+      </w:r>
+    </w:p>
+    <w:p>
+      <w:pPr>
         <w:pStyle w:val="ListParagraph"/>
         <w:ind w:left="1080"/>
-        <w:rPr>
-          <w:b/>
-          <w:bCs/>
-        </w:rPr>
-      </w:pPr>
+      </w:pPr>
+      <w:r>
+        <w:t xml:space="preserve">Αρχικά θα πρέπει να διαβάσουμε τα δεδομένα από το αρχείο κειμένου </w:t>
+      </w:r>
+      <w:proofErr w:type="spellStart"/>
+      <w:r>
+        <w:rPr>
+          <w:lang w:val="en-US"/>
+        </w:rPr>
+        <w:t>DatasetA</w:t>
+      </w:r>
+      <w:proofErr w:type="spellEnd"/>
+      <w:r>
+        <w:t xml:space="preserve"> με την βοήθεια της </w:t>
+      </w:r>
+      <w:r>
+        <w:t xml:space="preserve">εντολής </w:t>
+      </w:r>
+      <w:r>
+        <w:rPr>
+          <w:lang w:val="en-US"/>
+        </w:rPr>
+        <w:t>with</w:t>
+      </w:r>
+      <w:r>
+        <w:t xml:space="preserve"> </w:t>
+      </w:r>
+      <w:r>
+        <w:rPr>
+          <w:lang w:val="en-US"/>
+        </w:rPr>
+        <w:t>open</w:t>
+      </w:r>
+      <w:r>
+        <w:t xml:space="preserve">() </w:t>
+      </w:r>
+      <w:r>
+        <w:rPr>
+          <w:lang w:val="en-US"/>
+        </w:rPr>
+        <w:t>as</w:t>
+      </w:r>
+      <w:r>
+        <w:t xml:space="preserve"> </w:t>
+      </w:r>
+      <w:r>
+        <w:rPr>
+          <w:lang w:val="en-US"/>
+        </w:rPr>
+        <w:t>file</w:t>
+      </w:r>
+      <w:r>
+        <w:t xml:space="preserve">, </w:t>
+      </w:r>
+      <w:r>
+        <w:t xml:space="preserve">που θα εξασφαλίσει </w:t>
+      </w:r>
+      <w:r>
+        <w:t>ότι το αρχείο θα κλείσει σωστά μετά την ανάγνωση.</w:t>
+      </w:r>
+      <w:r>
+        <w:t xml:space="preserve"> </w:t>
+      </w:r>
+      <w:r>
+        <w:t xml:space="preserve"> </w:t>
+      </w:r>
+      <w:r>
+        <w:t xml:space="preserve">Συγκεκριμένα </w:t>
+      </w:r>
+      <w:r>
+        <w:t xml:space="preserve">η μέθοδος </w:t>
+      </w:r>
+      <w:proofErr w:type="spellStart"/>
+      <w:r>
+        <w:rPr>
+          <w:lang w:val="en-US"/>
+        </w:rPr>
+        <w:t>readlines</w:t>
+      </w:r>
+      <w:proofErr w:type="spellEnd"/>
+      <w:r>
+        <w:t xml:space="preserve">() </w:t>
+      </w:r>
+      <w:r>
+        <w:t xml:space="preserve">θα διαβάσει όλες τις γραμμές του αρχείου </w:t>
+      </w:r>
+      <w:r>
+        <w:t xml:space="preserve">καταχωρώντας το περιεχόμενο στην λίστα </w:t>
+      </w:r>
+      <w:r>
+        <w:rPr>
+          <w:lang w:val="en-US"/>
+        </w:rPr>
+        <w:t>lines</w:t>
+      </w:r>
+      <w:r>
+        <w:t xml:space="preserve">. </w:t>
+      </w:r>
+      <w:r>
+        <w:t xml:space="preserve">Ενώ η μέθοδος </w:t>
+      </w:r>
+      <w:r>
+        <w:rPr>
+          <w:lang w:val="en-US"/>
+        </w:rPr>
+        <w:t>strip</w:t>
+      </w:r>
+      <w:r>
+        <w:t xml:space="preserve">() </w:t>
+      </w:r>
+      <w:r>
+        <w:t xml:space="preserve">θα αφαιρέσει τυχόν περιττά κενά. </w:t>
+      </w:r>
+      <w:r>
+        <w:t xml:space="preserve">Αν το αρχείο δεν βρεθεί </w:t>
+      </w:r>
+      <w:r>
+        <w:t>ή αν προκύψει κάποιο άλλο σφάλμα όταν προσπαθήσουμε να διαβάσουμε το αρχείο</w:t>
+      </w:r>
+      <w:r>
+        <w:t>, θα εκτυπωθεί ένα αντίστοιχο μύνημα σφάλματος.</w:t>
+      </w:r>
     </w:p>
     <w:p>
       <w:pPr>
@@ -3260,8 +3521,63 @@
         <w:rPr>
           <w:b/>
           <w:bCs/>
-        </w:rPr>
-      </w:pPr>
+          <w:lang w:val="en-US"/>
+        </w:rPr>
+      </w:pPr>
+      <w:r>
+        <w:rPr>
+          <w:noProof/>
+          <w:lang w:val="en-US"/>
+        </w:rPr>
+        <w:drawing>
+          <wp:inline distT="0" distB="0" distL="0" distR="0" wp14:anchorId="6F44CEFE" wp14:editId="5747400C">
+            <wp:extent cx="3559629" cy="1995573"/>
+            <wp:effectExtent l="0" t="0" r="3175" b="5080"/>
+            <wp:docPr id="1607449944" name="Picture 1"/>
+            <wp:cNvGraphicFramePr>
+              <a:graphicFrameLocks xmlns:a="http://schemas.openxmlformats.org/drawingml/2006/main" noChangeAspect="1"/>
+            </wp:cNvGraphicFramePr>
+            <a:graphic xmlns:a="http://schemas.openxmlformats.org/drawingml/2006/main">
+              <a:graphicData uri="http://schemas.openxmlformats.org/drawingml/2006/picture">
+                <pic:pic xmlns:pic="http://schemas.openxmlformats.org/drawingml/2006/picture">
+                  <pic:nvPicPr>
+                    <pic:cNvPr id="0" name="Picture 1"/>
+                    <pic:cNvPicPr>
+                      <a:picLocks noChangeAspect="1" noChangeArrowheads="1"/>
+                    </pic:cNvPicPr>
+                  </pic:nvPicPr>
+                  <pic:blipFill>
+                    <a:blip r:embed="rId16">
+                      <a:extLst>
+                        <a:ext uri="{28A0092B-C50C-407E-A947-70E740481C1C}">
+                          <a14:useLocalDpi xmlns:a14="http://schemas.microsoft.com/office/drawing/2010/main" val="0"/>
+                        </a:ext>
+                      </a:extLst>
+                    </a:blip>
+                    <a:srcRect/>
+                    <a:stretch>
+                      <a:fillRect/>
+                    </a:stretch>
+                  </pic:blipFill>
+                  <pic:spPr bwMode="auto">
+                    <a:xfrm>
+                      <a:off x="0" y="0"/>
+                      <a:ext cx="3569065" cy="2000863"/>
+                    </a:xfrm>
+                    <a:prstGeom prst="rect">
+                      <a:avLst/>
+                    </a:prstGeom>
+                    <a:noFill/>
+                    <a:ln>
+                      <a:noFill/>
+                    </a:ln>
+                  </pic:spPr>
+                </pic:pic>
+              </a:graphicData>
+            </a:graphic>
+          </wp:inline>
+        </w:drawing>
+      </w:r>
     </w:p>
     <w:p>
       <w:pPr>
@@ -3270,6 +3586,7 @@
         <w:rPr>
           <w:b/>
           <w:bCs/>
+          <w:lang w:val="en-US"/>
         </w:rPr>
       </w:pPr>
     </w:p>
@@ -3286,47 +3603,573 @@
     </w:p>
     <w:p>
       <w:pPr>
-        <w:rPr>
-          <w:b/>
-          <w:bCs/>
-          <w:lang w:val="en-US"/>
-        </w:rPr>
-      </w:pPr>
-      <w:bookmarkStart w:id="4" w:name="thema2"/>
-      <w:r>
-        <w:rPr>
-          <w:b/>
-          <w:bCs/>
-        </w:rPr>
-        <w:t xml:space="preserve">ΘΕΜΑ </w:t>
-      </w:r>
-      <w:r>
-        <w:rPr>
-          <w:b/>
-          <w:bCs/>
-          <w:lang w:val="en-US"/>
-        </w:rPr>
-        <w:t>ii</w:t>
-      </w:r>
-    </w:p>
-    <w:bookmarkEnd w:id="4"/>
+        <w:pStyle w:val="ListParagraph"/>
+        <w:numPr>
+          <w:ilvl w:val="0"/>
+          <w:numId w:val="3"/>
+        </w:numPr>
+        <w:rPr>
+          <w:b/>
+          <w:bCs/>
+          <w:lang w:val="en-US"/>
+        </w:rPr>
+      </w:pPr>
+      <w:proofErr w:type="spellStart"/>
+      <w:r>
+        <w:rPr>
+          <w:lang w:val="en-US"/>
+        </w:rPr>
+        <w:t>global_</w:t>
+      </w:r>
+      <w:proofErr w:type="gramStart"/>
+      <w:r>
+        <w:rPr>
+          <w:lang w:val="en-US"/>
+        </w:rPr>
+        <w:t>alignment</w:t>
+      </w:r>
+      <w:proofErr w:type="spellEnd"/>
+      <w:r>
+        <w:rPr>
+          <w:lang w:val="en-US"/>
+        </w:rPr>
+        <w:t>(</w:t>
+      </w:r>
+      <w:proofErr w:type="gramEnd"/>
+      <w:r>
+        <w:rPr>
+          <w:lang w:val="en-US"/>
+        </w:rPr>
+        <w:t>A, B, alpha = 2):</w:t>
+      </w:r>
+    </w:p>
     <w:p>
       <w:pPr>
         <w:pStyle w:val="ListParagraph"/>
         <w:ind w:left="1080"/>
         <w:rPr>
-          <w:b/>
-          <w:bCs/>
-          <w:lang w:val="en-US"/>
-        </w:rPr>
-      </w:pPr>
-    </w:p>
-    <w:p>
-      <w:pPr>
-        <w:rPr>
-          <w:b/>
-          <w:bCs/>
-          <w:lang w:val="en-US"/>
+          <w:lang w:val="en-US"/>
+        </w:rPr>
+      </w:pPr>
+      <w:r>
+        <w:t>Η μέθοδος αυτή στοχεύει να ευθυγραμμίσει δύο συμβολοσειρές σε όλο το μήκος τους</w:t>
+      </w:r>
+      <w:r>
+        <w:t>, ακόμα και αν αυτό σημαίνει την εισαγωγή κενών για την βέλτιστη στοίχιση.</w:t>
+      </w:r>
+    </w:p>
+    <w:p>
+      <w:pPr>
+        <w:pStyle w:val="ListParagraph"/>
+        <w:ind w:left="1080"/>
+      </w:pPr>
+      <w:r>
+        <w:t>Αναλυτικά:</w:t>
+      </w:r>
+    </w:p>
+    <w:p>
+      <w:pPr>
+        <w:pStyle w:val="ListParagraph"/>
+        <w:numPr>
+          <w:ilvl w:val="0"/>
+          <w:numId w:val="4"/>
+        </w:numPr>
+      </w:pPr>
+      <w:r>
+        <w:t xml:space="preserve">Δημιουργούμε </w:t>
+      </w:r>
+      <w:r>
+        <w:t xml:space="preserve">έναν πίνακα </w:t>
+      </w:r>
+      <w:r>
+        <w:rPr>
+          <w:lang w:val="en-US"/>
+        </w:rPr>
+        <w:t>table</w:t>
+      </w:r>
+      <w:r>
+        <w:t xml:space="preserve"> </w:t>
+      </w:r>
+      <w:r>
+        <w:t>για να αποθηκευσουμε τις βέλτιστες τιμές κάθε στοίχισης</w:t>
+      </w:r>
+      <w:r>
+        <w:t xml:space="preserve"> για κάθε υποπρόβλημα.</w:t>
+      </w:r>
+      <w:r>
+        <w:t xml:space="preserve"> Τον αρχικοποιούμε με μηδενικά</w:t>
+      </w:r>
+      <w:r>
+        <w:t>.</w:t>
+      </w:r>
+    </w:p>
+    <w:p>
+      <w:pPr>
+        <w:pStyle w:val="ListParagraph"/>
+        <w:numPr>
+          <w:ilvl w:val="0"/>
+          <w:numId w:val="4"/>
+        </w:numPr>
+      </w:pPr>
+      <w:r>
+        <w:rPr>
+          <w:lang w:val="en-US"/>
+        </w:rPr>
+        <w:t xml:space="preserve">Alpha = 2 </w:t>
+      </w:r>
+      <w:r>
+        <w:t xml:space="preserve">γιατι </w:t>
+      </w:r>
+      <w:proofErr w:type="gramStart"/>
+      <w:r>
+        <w:t>ΑΜ :</w:t>
+      </w:r>
+      <w:proofErr w:type="gramEnd"/>
+      <w:r>
+        <w:t xml:space="preserve"> 21127, 20206</w:t>
+      </w:r>
+      <w:r>
+        <w:t>.</w:t>
+      </w:r>
+    </w:p>
+    <w:p>
+      <w:pPr>
+        <w:pStyle w:val="ListParagraph"/>
+        <w:numPr>
+          <w:ilvl w:val="0"/>
+          <w:numId w:val="4"/>
+        </w:numPr>
+      </w:pPr>
+      <w:r>
+        <w:t>Για να υπολογίσουμε το σκορ έχουμε</w:t>
+      </w:r>
+      <w:r>
+        <w:t>:</w:t>
+      </w:r>
+    </w:p>
+    <w:p>
+      <w:pPr>
+        <w:pStyle w:val="ListParagraph"/>
+        <w:ind w:left="1800"/>
+      </w:pPr>
+      <w:r>
+        <w:t>Για κάθε ζέυγος χαρακτήρων (</w:t>
+      </w:r>
+      <w:proofErr w:type="spellStart"/>
+      <w:r>
+        <w:rPr>
+          <w:lang w:val="en-US"/>
+        </w:rPr>
+        <w:t>i</w:t>
+      </w:r>
+      <w:proofErr w:type="spellEnd"/>
+      <w:r>
+        <w:t xml:space="preserve">, </w:t>
+      </w:r>
+      <w:r>
+        <w:rPr>
+          <w:lang w:val="en-US"/>
+        </w:rPr>
+        <w:t>j</w:t>
+      </w:r>
+      <w:r>
+        <w:t xml:space="preserve"> </w:t>
+      </w:r>
+      <w:r>
+        <w:t>)</w:t>
+      </w:r>
+      <w:r>
+        <w:t xml:space="preserve"> </w:t>
+      </w:r>
+      <w:r>
+        <w:t>των δύο συμβολοσειρών, υπολογίζονται τρεις πιθανές βαθμολογίες</w:t>
+      </w:r>
+    </w:p>
+    <w:p>
+      <w:pPr>
+        <w:pStyle w:val="ListParagraph"/>
+        <w:numPr>
+          <w:ilvl w:val="0"/>
+          <w:numId w:val="6"/>
+        </w:numPr>
+      </w:pPr>
+      <w:r>
+        <w:rPr>
+          <w:lang w:val="en-US"/>
+        </w:rPr>
+        <w:t>match</w:t>
+      </w:r>
+      <w:r>
+        <w:t>: Προστίθεται στη βαθμολογία της διαγώνιας κίνησης</w:t>
+      </w:r>
+      <w:r>
+        <w:t>. Προσθέτει 1 εάν οι χαρακτήρες είναι ίδιοι</w:t>
+      </w:r>
+      <w:r>
+        <w:t xml:space="preserve">, διαφορετικά αφαιρεί </w:t>
+      </w:r>
+      <w:r>
+        <w:rPr>
+          <w:lang w:val="en-US"/>
+        </w:rPr>
+        <w:t>alpha</w:t>
+      </w:r>
+      <w:r>
+        <w:t>/2</w:t>
+      </w:r>
+      <w:r>
+        <w:t>.</w:t>
+      </w:r>
+      <w:r>
+        <w:t xml:space="preserve"> </w:t>
+      </w:r>
+    </w:p>
+    <w:p>
+      <w:pPr>
+        <w:pStyle w:val="ListParagraph"/>
+        <w:numPr>
+          <w:ilvl w:val="0"/>
+          <w:numId w:val="6"/>
+        </w:numPr>
+      </w:pPr>
+      <w:r>
+        <w:rPr>
+          <w:lang w:val="en-US"/>
+        </w:rPr>
+        <w:t>delete</w:t>
+      </w:r>
+      <w:r>
+        <w:t>:</w:t>
+      </w:r>
+      <w:r>
+        <w:t xml:space="preserve"> </w:t>
+      </w:r>
+      <w:r>
+        <w:t>Προστίθεται στη βαθμολογία για κίνηση προς τα πάνω</w:t>
+      </w:r>
+    </w:p>
+    <w:p>
+      <w:pPr>
+        <w:pStyle w:val="ListParagraph"/>
+        <w:numPr>
+          <w:ilvl w:val="0"/>
+          <w:numId w:val="6"/>
+        </w:numPr>
+      </w:pPr>
+      <w:r>
+        <w:rPr>
+          <w:lang w:val="en-US"/>
+        </w:rPr>
+        <w:t>insert</w:t>
+      </w:r>
+      <w:r>
+        <w:t>: Προστίθεται στη βαθμολογία για κίνηση προς τα αριστερά</w:t>
+      </w:r>
+    </w:p>
+    <w:p>
+      <w:pPr>
+        <w:ind w:left="2160"/>
+      </w:pPr>
+      <w:r>
+        <w:t xml:space="preserve">Και η μέγιστη από αυτές τις τρεις τιμές </w:t>
+      </w:r>
+      <w:r>
+        <w:t xml:space="preserve">αποθηκεύεται στο κελί του πίνακα </w:t>
+      </w:r>
+      <w:r>
+        <w:rPr>
+          <w:lang w:val="en-US"/>
+        </w:rPr>
+        <w:t>table</w:t>
+      </w:r>
+      <w:r>
+        <w:t>[</w:t>
+      </w:r>
+      <w:proofErr w:type="spellStart"/>
+      <w:r>
+        <w:rPr>
+          <w:lang w:val="en-US"/>
+        </w:rPr>
+        <w:t>i</w:t>
+      </w:r>
+      <w:proofErr w:type="spellEnd"/>
+      <w:r>
+        <w:t>][</w:t>
+      </w:r>
+      <w:r>
+        <w:rPr>
+          <w:lang w:val="en-US"/>
+        </w:rPr>
+        <w:t>j</w:t>
+      </w:r>
+      <w:r>
+        <w:t>]</w:t>
+      </w:r>
+    </w:p>
+    <w:p>
+      <w:pPr>
+        <w:pStyle w:val="ListParagraph"/>
+        <w:ind w:left="1080"/>
+        <w:rPr>
+          <w:b/>
+          <w:bCs/>
+        </w:rPr>
+      </w:pPr>
+    </w:p>
+    <w:p>
+      <w:pPr>
+        <w:pStyle w:val="ListParagraph"/>
+        <w:ind w:left="1080"/>
+        <w:rPr>
+          <w:b/>
+          <w:bCs/>
+        </w:rPr>
+      </w:pPr>
+      <w:r>
+        <w:rPr>
+          <w:noProof/>
+          <w:lang w:val="en-US"/>
+        </w:rPr>
+        <w:lastRenderedPageBreak/>
+        <w:drawing>
+          <wp:inline distT="0" distB="0" distL="0" distR="0" wp14:anchorId="42F32C80" wp14:editId="11AF600D">
+            <wp:extent cx="5725795" cy="2667000"/>
+            <wp:effectExtent l="0" t="0" r="8255" b="0"/>
+            <wp:docPr id="2069638719" name="Picture 2"/>
+            <wp:cNvGraphicFramePr>
+              <a:graphicFrameLocks xmlns:a="http://schemas.openxmlformats.org/drawingml/2006/main" noChangeAspect="1"/>
+            </wp:cNvGraphicFramePr>
+            <a:graphic xmlns:a="http://schemas.openxmlformats.org/drawingml/2006/main">
+              <a:graphicData uri="http://schemas.openxmlformats.org/drawingml/2006/picture">
+                <pic:pic xmlns:pic="http://schemas.openxmlformats.org/drawingml/2006/picture">
+                  <pic:nvPicPr>
+                    <pic:cNvPr id="0" name="Picture 2"/>
+                    <pic:cNvPicPr>
+                      <a:picLocks noChangeAspect="1" noChangeArrowheads="1"/>
+                    </pic:cNvPicPr>
+                  </pic:nvPicPr>
+                  <pic:blipFill>
+                    <a:blip r:embed="rId17">
+                      <a:extLst>
+                        <a:ext uri="{28A0092B-C50C-407E-A947-70E740481C1C}">
+                          <a14:useLocalDpi xmlns:a14="http://schemas.microsoft.com/office/drawing/2010/main" val="0"/>
+                        </a:ext>
+                      </a:extLst>
+                    </a:blip>
+                    <a:srcRect/>
+                    <a:stretch>
+                      <a:fillRect/>
+                    </a:stretch>
+                  </pic:blipFill>
+                  <pic:spPr bwMode="auto">
+                    <a:xfrm>
+                      <a:off x="0" y="0"/>
+                      <a:ext cx="5725795" cy="2667000"/>
+                    </a:xfrm>
+                    <a:prstGeom prst="rect">
+                      <a:avLst/>
+                    </a:prstGeom>
+                    <a:noFill/>
+                    <a:ln>
+                      <a:noFill/>
+                    </a:ln>
+                  </pic:spPr>
+                </pic:pic>
+              </a:graphicData>
+            </a:graphic>
+          </wp:inline>
+        </w:drawing>
+      </w:r>
+    </w:p>
+    <w:p>
+      <w:pPr>
+        <w:rPr>
+          <w:lang w:val="en-US"/>
+        </w:rPr>
+      </w:pPr>
+    </w:p>
+    <w:p>
+      <w:pPr>
+        <w:pStyle w:val="ListParagraph"/>
+        <w:numPr>
+          <w:ilvl w:val="0"/>
+          <w:numId w:val="4"/>
+        </w:numPr>
+      </w:pPr>
+      <w:r>
+        <w:t>Ξεκινώντας από το τελευταίο κελί του πίνακα, ακολουθείται η διαδρομή με τη μέγιστη τιμή προς τα πίσω για να βρούμε την βέλτιστη στοίχιση.</w:t>
+      </w:r>
+    </w:p>
+    <w:p>
+      <w:pPr>
+        <w:pStyle w:val="ListParagraph"/>
+        <w:numPr>
+          <w:ilvl w:val="0"/>
+          <w:numId w:val="4"/>
+        </w:numPr>
+      </w:pPr>
+      <w:r>
+        <w:t>Αν η διαδρομή ακολουθεί τη διαγώνια κίνηση, τότε οι χαρακτήρες ευθυγραμμίζονται. Ενώ εάν ακολουθείται η κίνηση προς τα πάνω ή αριστερά, εισάγεται κανό σε μια από τις δυο συμβολοσειρές.</w:t>
+      </w:r>
+    </w:p>
+    <w:p>
+      <w:pPr>
+        <w:pStyle w:val="ListParagraph"/>
+        <w:ind w:left="1080"/>
+        <w:rPr>
+          <w:b/>
+          <w:bCs/>
+        </w:rPr>
+      </w:pPr>
+      <w:r>
+        <w:rPr>
+          <w:b/>
+          <w:bCs/>
+          <w:noProof/>
+        </w:rPr>
+        <w:drawing>
+          <wp:inline distT="0" distB="0" distL="0" distR="0" wp14:anchorId="3587FB0A" wp14:editId="549E9F6D">
+            <wp:extent cx="4071257" cy="4805093"/>
+            <wp:effectExtent l="0" t="0" r="5715" b="0"/>
+            <wp:docPr id="1529233205" name="Picture 3"/>
+            <wp:cNvGraphicFramePr>
+              <a:graphicFrameLocks xmlns:a="http://schemas.openxmlformats.org/drawingml/2006/main" noChangeAspect="1"/>
+            </wp:cNvGraphicFramePr>
+            <a:graphic xmlns:a="http://schemas.openxmlformats.org/drawingml/2006/main">
+              <a:graphicData uri="http://schemas.openxmlformats.org/drawingml/2006/picture">
+                <pic:pic xmlns:pic="http://schemas.openxmlformats.org/drawingml/2006/picture">
+                  <pic:nvPicPr>
+                    <pic:cNvPr id="0" name="Picture 3"/>
+                    <pic:cNvPicPr>
+                      <a:picLocks noChangeAspect="1" noChangeArrowheads="1"/>
+                    </pic:cNvPicPr>
+                  </pic:nvPicPr>
+                  <pic:blipFill>
+                    <a:blip r:embed="rId18">
+                      <a:extLst>
+                        <a:ext uri="{28A0092B-C50C-407E-A947-70E740481C1C}">
+                          <a14:useLocalDpi xmlns:a14="http://schemas.microsoft.com/office/drawing/2010/main" val="0"/>
+                        </a:ext>
+                      </a:extLst>
+                    </a:blip>
+                    <a:srcRect/>
+                    <a:stretch>
+                      <a:fillRect/>
+                    </a:stretch>
+                  </pic:blipFill>
+                  <pic:spPr bwMode="auto">
+                    <a:xfrm>
+                      <a:off x="0" y="0"/>
+                      <a:ext cx="4086235" cy="4822771"/>
+                    </a:xfrm>
+                    <a:prstGeom prst="rect">
+                      <a:avLst/>
+                    </a:prstGeom>
+                    <a:noFill/>
+                    <a:ln>
+                      <a:noFill/>
+                    </a:ln>
+                  </pic:spPr>
+                </pic:pic>
+              </a:graphicData>
+            </a:graphic>
+          </wp:inline>
+        </w:drawing>
+      </w:r>
+    </w:p>
+    <w:p>
+      <w:pPr>
+        <w:pStyle w:val="ListParagraph"/>
+        <w:numPr>
+          <w:ilvl w:val="0"/>
+          <w:numId w:val="5"/>
+        </w:numPr>
+      </w:pPr>
+      <w:r>
+        <w:lastRenderedPageBreak/>
+        <w:t>Και τέλος επιστρέφονται οι δύο ευθυγραμμισμένες συμβολοσειρές μαζί με την συνολική βαθμολογία της στοίχισης.</w:t>
+      </w:r>
+    </w:p>
+    <w:p>
+      <w:pPr>
+        <w:pStyle w:val="ListParagraph"/>
+        <w:ind w:left="1080"/>
+        <w:rPr>
+          <w:b/>
+          <w:bCs/>
+        </w:rPr>
+      </w:pPr>
+    </w:p>
+    <w:p>
+      <w:pPr>
+        <w:pStyle w:val="ListParagraph"/>
+        <w:ind w:left="1080"/>
+        <w:rPr>
+          <w:b/>
+          <w:bCs/>
+        </w:rPr>
+      </w:pPr>
+      <w:r>
+        <w:rPr>
+          <w:b/>
+          <w:bCs/>
+          <w:noProof/>
+        </w:rPr>
+        <w:drawing>
+          <wp:inline distT="0" distB="0" distL="0" distR="0" wp14:anchorId="588458B0" wp14:editId="7048F3C9">
+            <wp:extent cx="4963795" cy="609600"/>
+            <wp:effectExtent l="0" t="0" r="8255" b="0"/>
+            <wp:docPr id="2115046538" name="Picture 4"/>
+            <wp:cNvGraphicFramePr>
+              <a:graphicFrameLocks xmlns:a="http://schemas.openxmlformats.org/drawingml/2006/main" noChangeAspect="1"/>
+            </wp:cNvGraphicFramePr>
+            <a:graphic xmlns:a="http://schemas.openxmlformats.org/drawingml/2006/main">
+              <a:graphicData uri="http://schemas.openxmlformats.org/drawingml/2006/picture">
+                <pic:pic xmlns:pic="http://schemas.openxmlformats.org/drawingml/2006/picture">
+                  <pic:nvPicPr>
+                    <pic:cNvPr id="0" name="Picture 4"/>
+                    <pic:cNvPicPr>
+                      <a:picLocks noChangeAspect="1" noChangeArrowheads="1"/>
+                    </pic:cNvPicPr>
+                  </pic:nvPicPr>
+                  <pic:blipFill>
+                    <a:blip r:embed="rId19">
+                      <a:extLst>
+                        <a:ext uri="{28A0092B-C50C-407E-A947-70E740481C1C}">
+                          <a14:useLocalDpi xmlns:a14="http://schemas.microsoft.com/office/drawing/2010/main" val="0"/>
+                        </a:ext>
+                      </a:extLst>
+                    </a:blip>
+                    <a:srcRect/>
+                    <a:stretch>
+                      <a:fillRect/>
+                    </a:stretch>
+                  </pic:blipFill>
+                  <pic:spPr bwMode="auto">
+                    <a:xfrm>
+                      <a:off x="0" y="0"/>
+                      <a:ext cx="4963795" cy="609600"/>
+                    </a:xfrm>
+                    <a:prstGeom prst="rect">
+                      <a:avLst/>
+                    </a:prstGeom>
+                    <a:noFill/>
+                    <a:ln>
+                      <a:noFill/>
+                    </a:ln>
+                  </pic:spPr>
+                </pic:pic>
+              </a:graphicData>
+            </a:graphic>
+          </wp:inline>
+        </w:drawing>
+      </w:r>
+    </w:p>
+    <w:p>
+      <w:pPr>
+        <w:rPr>
+          <w:b/>
+          <w:bCs/>
         </w:rPr>
       </w:pPr>
       <w:bookmarkStart w:id="5" w:name="thema3"/>
@@ -3351,7 +4194,6 @@
         <w:rPr>
           <w:b/>
           <w:bCs/>
-          <w:lang w:val="en-US"/>
         </w:rPr>
       </w:pPr>
     </w:p>
@@ -3526,7 +4368,7 @@
                     </pic:cNvPicPr>
                   </pic:nvPicPr>
                   <pic:blipFill>
-                    <a:blip r:embed="rId16">
+                    <a:blip r:embed="rId20">
                       <a:extLst>
                         <a:ext uri="{28A0092B-C50C-407E-A947-70E740481C1C}">
                           <a14:useLocalDpi xmlns:a14="http://schemas.microsoft.com/office/drawing/2010/main" val="0"/>
@@ -3788,7 +4630,7 @@
                     </pic:cNvPicPr>
                   </pic:nvPicPr>
                   <pic:blipFill>
-                    <a:blip r:embed="rId17">
+                    <a:blip r:embed="rId21">
                       <a:extLst>
                         <a:ext uri="{28A0092B-C50C-407E-A947-70E740481C1C}">
                           <a14:useLocalDpi xmlns:a14="http://schemas.microsoft.com/office/drawing/2010/main" val="0"/>
@@ -3945,7 +4787,7 @@
                     </pic:cNvPicPr>
                   </pic:nvPicPr>
                   <pic:blipFill>
-                    <a:blip r:embed="rId18">
+                    <a:blip r:embed="rId22">
                       <a:extLst>
                         <a:ext uri="{28A0092B-C50C-407E-A947-70E740481C1C}">
                           <a14:useLocalDpi xmlns:a14="http://schemas.microsoft.com/office/drawing/2010/main" val="0"/>
@@ -4069,7 +4911,7 @@
                     </pic:cNvPicPr>
                   </pic:nvPicPr>
                   <pic:blipFill>
-                    <a:blip r:embed="rId19">
+                    <a:blip r:embed="rId23">
                       <a:extLst>
                         <a:ext uri="{28A0092B-C50C-407E-A947-70E740481C1C}">
                           <a14:useLocalDpi xmlns:a14="http://schemas.microsoft.com/office/drawing/2010/main" val="0"/>
@@ -4313,7 +5155,7 @@
                     </pic:cNvPicPr>
                   </pic:nvPicPr>
                   <pic:blipFill>
-                    <a:blip r:embed="rId20" cstate="print">
+                    <a:blip r:embed="rId24" cstate="print">
                       <a:extLst>
                         <a:ext uri="{28A0092B-C50C-407E-A947-70E740481C1C}">
                           <a14:useLocalDpi xmlns:a14="http://schemas.microsoft.com/office/drawing/2010/main" val="0"/>
@@ -4346,7 +5188,7 @@
       </w:r>
     </w:p>
     <w:sectPr>
-      <w:footerReference w:type="default" r:id="rId21"/>
+      <w:footerReference w:type="default" r:id="rId25"/>
       <w:pgSz w:w="11906" w:h="16838"/>
       <w:pgMar w:top="1440" w:right="1440" w:bottom="1440" w:left="1440" w:header="708" w:footer="708" w:gutter="0"/>
       <w:pgNumType w:start="0"/>
@@ -4464,6 +5306,119 @@
 <file path=word/numbering.xml><?xml version="1.0" encoding="utf-8"?>
 <w:numbering xmlns:wpc="http://schemas.microsoft.com/office/word/2010/wordprocessingCanvas" xmlns:cx="http://schemas.microsoft.com/office/drawing/2014/chartex" xmlns:cx1="http://schemas.microsoft.com/office/drawing/2015/9/8/chartex" xmlns:cx2="http://schemas.microsoft.com/office/drawing/2015/10/21/chartex" xmlns:cx3="http://schemas.microsoft.com/office/drawing/2016/5/9/chartex" xmlns:cx4="http://schemas.microsoft.com/office/drawing/2016/5/10/chartex" xmlns:cx5="http://schemas.microsoft.com/office/drawing/2016/5/11/chartex" xmlns:cx6="http://schemas.microsoft.com/office/drawing/2016/5/12/chartex" xmlns:cx7="http://schemas.microsoft.com/office/drawing/2016/5/13/chartex" xmlns:cx8="http://schemas.microsoft.com/office/drawing/2016/5/14/chartex" xmlns:mc="http://schemas.openxmlformats.org/markup-compatibility/2006" xmlns:aink="http://schemas.microsoft.com/office/drawing/2016/ink" xmlns:am3d="http://schemas.microsoft.com/office/drawing/2017/model3d" xmlns:o="urn:schemas-microsoft-com:office:office" xmlns:oel="http://schemas.microsoft.com/office/2019/extlst" xmlns:r="http://schemas.openxmlformats.org/officeDocument/2006/relationships" xmlns:m="http://schemas.openxmlformats.org/officeDocument/2006/math" xmlns:v="urn:schemas-microsoft-com:vml" xmlns:wp14="http://schemas.microsoft.com/office/word/2010/wordprocessingDrawing" xmlns:wp="http://schemas.openxmlformats.org/drawingml/2006/wordprocessingDrawing" xmlns:w10="urn:schemas-microsoft-com:office:word" xmlns:w="http://schemas.openxmlformats.org/wordprocessingml/2006/main" xmlns:w14="http://schemas.microsoft.com/office/word/2010/wordml" xmlns:w15="http://schemas.microsoft.com/office/word/2012/wordml" xmlns:w16cex="http://schemas.microsoft.com/office/word/2018/wordml/cex" xmlns:w16cid="http://schemas.microsoft.com/office/word/2016/wordml/cid" xmlns:w16="http://schemas.microsoft.com/office/word/2018/wordml" xmlns:w16du="http://schemas.microsoft.com/office/word/2023/wordml/word16du" xmlns:w16sdtdh="http://schemas.microsoft.com/office/word/2020/wordml/sdtdatahash" xmlns:w16se="http://schemas.microsoft.com/office/word/2015/wordml/symex" xmlns:wpg="http://schemas.microsoft.com/office/word/2010/wordprocessingGroup" xmlns:wpi="http://schemas.microsoft.com/office/word/2010/wordprocessingInk" xmlns:wne="http://schemas.microsoft.com/office/word/2006/wordml" xmlns:wps="http://schemas.microsoft.com/office/word/2010/wordprocessingShape" mc:Ignorable="w14 w15 w16se w16cid w16 w16cex w16sdtdh w16du wp14">
   <w:abstractNum w:abstractNumId="0" w15:restartNumberingAfterBreak="0">
+    <w:nsid w:val="11C43F4B"/>
+    <w:multiLevelType w:val="hybridMultilevel"/>
+    <w:tmpl w:val="C2945AC8"/>
+    <w:lvl w:ilvl="0" w:tplc="04080001">
+      <w:start w:val="1"/>
+      <w:numFmt w:val="bullet"/>
+      <w:lvlText w:val=""/>
+      <w:lvlJc w:val="left"/>
+      <w:pPr>
+        <w:ind w:left="1800" w:hanging="360"/>
+      </w:pPr>
+      <w:rPr>
+        <w:rFonts w:ascii="Symbol" w:hAnsi="Symbol" w:hint="default"/>
+      </w:rPr>
+    </w:lvl>
+    <w:lvl w:ilvl="1" w:tplc="04080003" w:tentative="1">
+      <w:start w:val="1"/>
+      <w:numFmt w:val="bullet"/>
+      <w:lvlText w:val="o"/>
+      <w:lvlJc w:val="left"/>
+      <w:pPr>
+        <w:ind w:left="2520" w:hanging="360"/>
+      </w:pPr>
+      <w:rPr>
+        <w:rFonts w:ascii="Courier New" w:hAnsi="Courier New" w:cs="Courier New" w:hint="default"/>
+      </w:rPr>
+    </w:lvl>
+    <w:lvl w:ilvl="2" w:tplc="04080005" w:tentative="1">
+      <w:start w:val="1"/>
+      <w:numFmt w:val="bullet"/>
+      <w:lvlText w:val=""/>
+      <w:lvlJc w:val="left"/>
+      <w:pPr>
+        <w:ind w:left="3240" w:hanging="360"/>
+      </w:pPr>
+      <w:rPr>
+        <w:rFonts w:ascii="Wingdings" w:hAnsi="Wingdings" w:hint="default"/>
+      </w:rPr>
+    </w:lvl>
+    <w:lvl w:ilvl="3" w:tplc="04080001" w:tentative="1">
+      <w:start w:val="1"/>
+      <w:numFmt w:val="bullet"/>
+      <w:lvlText w:val=""/>
+      <w:lvlJc w:val="left"/>
+      <w:pPr>
+        <w:ind w:left="3960" w:hanging="360"/>
+      </w:pPr>
+      <w:rPr>
+        <w:rFonts w:ascii="Symbol" w:hAnsi="Symbol" w:hint="default"/>
+      </w:rPr>
+    </w:lvl>
+    <w:lvl w:ilvl="4" w:tplc="04080003" w:tentative="1">
+      <w:start w:val="1"/>
+      <w:numFmt w:val="bullet"/>
+      <w:lvlText w:val="o"/>
+      <w:lvlJc w:val="left"/>
+      <w:pPr>
+        <w:ind w:left="4680" w:hanging="360"/>
+      </w:pPr>
+      <w:rPr>
+        <w:rFonts w:ascii="Courier New" w:hAnsi="Courier New" w:cs="Courier New" w:hint="default"/>
+      </w:rPr>
+    </w:lvl>
+    <w:lvl w:ilvl="5" w:tplc="04080005" w:tentative="1">
+      <w:start w:val="1"/>
+      <w:numFmt w:val="bullet"/>
+      <w:lvlText w:val=""/>
+      <w:lvlJc w:val="left"/>
+      <w:pPr>
+        <w:ind w:left="5400" w:hanging="360"/>
+      </w:pPr>
+      <w:rPr>
+        <w:rFonts w:ascii="Wingdings" w:hAnsi="Wingdings" w:hint="default"/>
+      </w:rPr>
+    </w:lvl>
+    <w:lvl w:ilvl="6" w:tplc="04080001" w:tentative="1">
+      <w:start w:val="1"/>
+      <w:numFmt w:val="bullet"/>
+      <w:lvlText w:val=""/>
+      <w:lvlJc w:val="left"/>
+      <w:pPr>
+        <w:ind w:left="6120" w:hanging="360"/>
+      </w:pPr>
+      <w:rPr>
+        <w:rFonts w:ascii="Symbol" w:hAnsi="Symbol" w:hint="default"/>
+      </w:rPr>
+    </w:lvl>
+    <w:lvl w:ilvl="7" w:tplc="04080003" w:tentative="1">
+      <w:start w:val="1"/>
+      <w:numFmt w:val="bullet"/>
+      <w:lvlText w:val="o"/>
+      <w:lvlJc w:val="left"/>
+      <w:pPr>
+        <w:ind w:left="6840" w:hanging="360"/>
+      </w:pPr>
+      <w:rPr>
+        <w:rFonts w:ascii="Courier New" w:hAnsi="Courier New" w:cs="Courier New" w:hint="default"/>
+      </w:rPr>
+    </w:lvl>
+    <w:lvl w:ilvl="8" w:tplc="04080005" w:tentative="1">
+      <w:start w:val="1"/>
+      <w:numFmt w:val="bullet"/>
+      <w:lvlText w:val=""/>
+      <w:lvlJc w:val="left"/>
+      <w:pPr>
+        <w:ind w:left="7560" w:hanging="360"/>
+      </w:pPr>
+      <w:rPr>
+        <w:rFonts w:ascii="Wingdings" w:hAnsi="Wingdings" w:hint="default"/>
+      </w:rPr>
+    </w:lvl>
+  </w:abstractNum>
+  <w:abstractNum w:abstractNumId="1" w15:restartNumberingAfterBreak="0">
     <w:nsid w:val="1D0469F4"/>
     <w:multiLevelType w:val="hybridMultilevel"/>
     <w:tmpl w:val="3782F1A8"/>
@@ -4554,7 +5509,233 @@
       </w:pPr>
     </w:lvl>
   </w:abstractNum>
-  <w:abstractNum w:abstractNumId="1" w15:restartNumberingAfterBreak="0">
+  <w:abstractNum w:abstractNumId="2" w15:restartNumberingAfterBreak="0">
+    <w:nsid w:val="2DF30D3A"/>
+    <w:multiLevelType w:val="hybridMultilevel"/>
+    <w:tmpl w:val="34A875D8"/>
+    <w:lvl w:ilvl="0" w:tplc="04080001">
+      <w:start w:val="1"/>
+      <w:numFmt w:val="bullet"/>
+      <w:lvlText w:val=""/>
+      <w:lvlJc w:val="left"/>
+      <w:pPr>
+        <w:ind w:left="1800" w:hanging="360"/>
+      </w:pPr>
+      <w:rPr>
+        <w:rFonts w:ascii="Symbol" w:hAnsi="Symbol" w:hint="default"/>
+      </w:rPr>
+    </w:lvl>
+    <w:lvl w:ilvl="1" w:tplc="04080003" w:tentative="1">
+      <w:start w:val="1"/>
+      <w:numFmt w:val="bullet"/>
+      <w:lvlText w:val="o"/>
+      <w:lvlJc w:val="left"/>
+      <w:pPr>
+        <w:ind w:left="2520" w:hanging="360"/>
+      </w:pPr>
+      <w:rPr>
+        <w:rFonts w:ascii="Courier New" w:hAnsi="Courier New" w:cs="Courier New" w:hint="default"/>
+      </w:rPr>
+    </w:lvl>
+    <w:lvl w:ilvl="2" w:tplc="04080005" w:tentative="1">
+      <w:start w:val="1"/>
+      <w:numFmt w:val="bullet"/>
+      <w:lvlText w:val=""/>
+      <w:lvlJc w:val="left"/>
+      <w:pPr>
+        <w:ind w:left="3240" w:hanging="360"/>
+      </w:pPr>
+      <w:rPr>
+        <w:rFonts w:ascii="Wingdings" w:hAnsi="Wingdings" w:hint="default"/>
+      </w:rPr>
+    </w:lvl>
+    <w:lvl w:ilvl="3" w:tplc="04080001" w:tentative="1">
+      <w:start w:val="1"/>
+      <w:numFmt w:val="bullet"/>
+      <w:lvlText w:val=""/>
+      <w:lvlJc w:val="left"/>
+      <w:pPr>
+        <w:ind w:left="3960" w:hanging="360"/>
+      </w:pPr>
+      <w:rPr>
+        <w:rFonts w:ascii="Symbol" w:hAnsi="Symbol" w:hint="default"/>
+      </w:rPr>
+    </w:lvl>
+    <w:lvl w:ilvl="4" w:tplc="04080003" w:tentative="1">
+      <w:start w:val="1"/>
+      <w:numFmt w:val="bullet"/>
+      <w:lvlText w:val="o"/>
+      <w:lvlJc w:val="left"/>
+      <w:pPr>
+        <w:ind w:left="4680" w:hanging="360"/>
+      </w:pPr>
+      <w:rPr>
+        <w:rFonts w:ascii="Courier New" w:hAnsi="Courier New" w:cs="Courier New" w:hint="default"/>
+      </w:rPr>
+    </w:lvl>
+    <w:lvl w:ilvl="5" w:tplc="04080005" w:tentative="1">
+      <w:start w:val="1"/>
+      <w:numFmt w:val="bullet"/>
+      <w:lvlText w:val=""/>
+      <w:lvlJc w:val="left"/>
+      <w:pPr>
+        <w:ind w:left="5400" w:hanging="360"/>
+      </w:pPr>
+      <w:rPr>
+        <w:rFonts w:ascii="Wingdings" w:hAnsi="Wingdings" w:hint="default"/>
+      </w:rPr>
+    </w:lvl>
+    <w:lvl w:ilvl="6" w:tplc="04080001" w:tentative="1">
+      <w:start w:val="1"/>
+      <w:numFmt w:val="bullet"/>
+      <w:lvlText w:val=""/>
+      <w:lvlJc w:val="left"/>
+      <w:pPr>
+        <w:ind w:left="6120" w:hanging="360"/>
+      </w:pPr>
+      <w:rPr>
+        <w:rFonts w:ascii="Symbol" w:hAnsi="Symbol" w:hint="default"/>
+      </w:rPr>
+    </w:lvl>
+    <w:lvl w:ilvl="7" w:tplc="04080003" w:tentative="1">
+      <w:start w:val="1"/>
+      <w:numFmt w:val="bullet"/>
+      <w:lvlText w:val="o"/>
+      <w:lvlJc w:val="left"/>
+      <w:pPr>
+        <w:ind w:left="6840" w:hanging="360"/>
+      </w:pPr>
+      <w:rPr>
+        <w:rFonts w:ascii="Courier New" w:hAnsi="Courier New" w:cs="Courier New" w:hint="default"/>
+      </w:rPr>
+    </w:lvl>
+    <w:lvl w:ilvl="8" w:tplc="04080005" w:tentative="1">
+      <w:start w:val="1"/>
+      <w:numFmt w:val="bullet"/>
+      <w:lvlText w:val=""/>
+      <w:lvlJc w:val="left"/>
+      <w:pPr>
+        <w:ind w:left="7560" w:hanging="360"/>
+      </w:pPr>
+      <w:rPr>
+        <w:rFonts w:ascii="Wingdings" w:hAnsi="Wingdings" w:hint="default"/>
+      </w:rPr>
+    </w:lvl>
+  </w:abstractNum>
+  <w:abstractNum w:abstractNumId="3" w15:restartNumberingAfterBreak="0">
+    <w:nsid w:val="550D0CBD"/>
+    <w:multiLevelType w:val="hybridMultilevel"/>
+    <w:tmpl w:val="D64007F8"/>
+    <w:lvl w:ilvl="0" w:tplc="04080003">
+      <w:start w:val="1"/>
+      <w:numFmt w:val="bullet"/>
+      <w:lvlText w:val="o"/>
+      <w:lvlJc w:val="left"/>
+      <w:pPr>
+        <w:ind w:left="2520" w:hanging="360"/>
+      </w:pPr>
+      <w:rPr>
+        <w:rFonts w:ascii="Courier New" w:hAnsi="Courier New" w:cs="Courier New" w:hint="default"/>
+      </w:rPr>
+    </w:lvl>
+    <w:lvl w:ilvl="1" w:tplc="04080003" w:tentative="1">
+      <w:start w:val="1"/>
+      <w:numFmt w:val="bullet"/>
+      <w:lvlText w:val="o"/>
+      <w:lvlJc w:val="left"/>
+      <w:pPr>
+        <w:ind w:left="3240" w:hanging="360"/>
+      </w:pPr>
+      <w:rPr>
+        <w:rFonts w:ascii="Courier New" w:hAnsi="Courier New" w:cs="Courier New" w:hint="default"/>
+      </w:rPr>
+    </w:lvl>
+    <w:lvl w:ilvl="2" w:tplc="04080005" w:tentative="1">
+      <w:start w:val="1"/>
+      <w:numFmt w:val="bullet"/>
+      <w:lvlText w:val=""/>
+      <w:lvlJc w:val="left"/>
+      <w:pPr>
+        <w:ind w:left="3960" w:hanging="360"/>
+      </w:pPr>
+      <w:rPr>
+        <w:rFonts w:ascii="Wingdings" w:hAnsi="Wingdings" w:hint="default"/>
+      </w:rPr>
+    </w:lvl>
+    <w:lvl w:ilvl="3" w:tplc="04080001" w:tentative="1">
+      <w:start w:val="1"/>
+      <w:numFmt w:val="bullet"/>
+      <w:lvlText w:val=""/>
+      <w:lvlJc w:val="left"/>
+      <w:pPr>
+        <w:ind w:left="4680" w:hanging="360"/>
+      </w:pPr>
+      <w:rPr>
+        <w:rFonts w:ascii="Symbol" w:hAnsi="Symbol" w:hint="default"/>
+      </w:rPr>
+    </w:lvl>
+    <w:lvl w:ilvl="4" w:tplc="04080003" w:tentative="1">
+      <w:start w:val="1"/>
+      <w:numFmt w:val="bullet"/>
+      <w:lvlText w:val="o"/>
+      <w:lvlJc w:val="left"/>
+      <w:pPr>
+        <w:ind w:left="5400" w:hanging="360"/>
+      </w:pPr>
+      <w:rPr>
+        <w:rFonts w:ascii="Courier New" w:hAnsi="Courier New" w:cs="Courier New" w:hint="default"/>
+      </w:rPr>
+    </w:lvl>
+    <w:lvl w:ilvl="5" w:tplc="04080005" w:tentative="1">
+      <w:start w:val="1"/>
+      <w:numFmt w:val="bullet"/>
+      <w:lvlText w:val=""/>
+      <w:lvlJc w:val="left"/>
+      <w:pPr>
+        <w:ind w:left="6120" w:hanging="360"/>
+      </w:pPr>
+      <w:rPr>
+        <w:rFonts w:ascii="Wingdings" w:hAnsi="Wingdings" w:hint="default"/>
+      </w:rPr>
+    </w:lvl>
+    <w:lvl w:ilvl="6" w:tplc="04080001" w:tentative="1">
+      <w:start w:val="1"/>
+      <w:numFmt w:val="bullet"/>
+      <w:lvlText w:val=""/>
+      <w:lvlJc w:val="left"/>
+      <w:pPr>
+        <w:ind w:left="6840" w:hanging="360"/>
+      </w:pPr>
+      <w:rPr>
+        <w:rFonts w:ascii="Symbol" w:hAnsi="Symbol" w:hint="default"/>
+      </w:rPr>
+    </w:lvl>
+    <w:lvl w:ilvl="7" w:tplc="04080003" w:tentative="1">
+      <w:start w:val="1"/>
+      <w:numFmt w:val="bullet"/>
+      <w:lvlText w:val="o"/>
+      <w:lvlJc w:val="left"/>
+      <w:pPr>
+        <w:ind w:left="7560" w:hanging="360"/>
+      </w:pPr>
+      <w:rPr>
+        <w:rFonts w:ascii="Courier New" w:hAnsi="Courier New" w:cs="Courier New" w:hint="default"/>
+      </w:rPr>
+    </w:lvl>
+    <w:lvl w:ilvl="8" w:tplc="04080005" w:tentative="1">
+      <w:start w:val="1"/>
+      <w:numFmt w:val="bullet"/>
+      <w:lvlText w:val=""/>
+      <w:lvlJc w:val="left"/>
+      <w:pPr>
+        <w:ind w:left="8280" w:hanging="360"/>
+      </w:pPr>
+      <w:rPr>
+        <w:rFonts w:ascii="Wingdings" w:hAnsi="Wingdings" w:hint="default"/>
+      </w:rPr>
+    </w:lvl>
+  </w:abstractNum>
+  <w:abstractNum w:abstractNumId="4" w15:restartNumberingAfterBreak="0">
     <w:nsid w:val="55543D2B"/>
     <w:multiLevelType w:val="hybridMultilevel"/>
     <w:tmpl w:val="F738CDA0"/>
@@ -4667,11 +5848,136 @@
       </w:rPr>
     </w:lvl>
   </w:abstractNum>
+  <w:abstractNum w:abstractNumId="5" w15:restartNumberingAfterBreak="0">
+    <w:nsid w:val="568169AD"/>
+    <w:multiLevelType w:val="hybridMultilevel"/>
+    <w:tmpl w:val="8B5CC066"/>
+    <w:lvl w:ilvl="0" w:tplc="0408000B">
+      <w:start w:val="1"/>
+      <w:numFmt w:val="bullet"/>
+      <w:lvlText w:val=""/>
+      <w:lvlJc w:val="left"/>
+      <w:pPr>
+        <w:ind w:left="1080" w:hanging="360"/>
+      </w:pPr>
+      <w:rPr>
+        <w:rFonts w:ascii="Wingdings" w:hAnsi="Wingdings" w:hint="default"/>
+      </w:rPr>
+    </w:lvl>
+    <w:lvl w:ilvl="1" w:tplc="04080003" w:tentative="1">
+      <w:start w:val="1"/>
+      <w:numFmt w:val="bullet"/>
+      <w:lvlText w:val="o"/>
+      <w:lvlJc w:val="left"/>
+      <w:pPr>
+        <w:ind w:left="1800" w:hanging="360"/>
+      </w:pPr>
+      <w:rPr>
+        <w:rFonts w:ascii="Courier New" w:hAnsi="Courier New" w:cs="Courier New" w:hint="default"/>
+      </w:rPr>
+    </w:lvl>
+    <w:lvl w:ilvl="2" w:tplc="04080005" w:tentative="1">
+      <w:start w:val="1"/>
+      <w:numFmt w:val="bullet"/>
+      <w:lvlText w:val=""/>
+      <w:lvlJc w:val="left"/>
+      <w:pPr>
+        <w:ind w:left="2520" w:hanging="360"/>
+      </w:pPr>
+      <w:rPr>
+        <w:rFonts w:ascii="Wingdings" w:hAnsi="Wingdings" w:hint="default"/>
+      </w:rPr>
+    </w:lvl>
+    <w:lvl w:ilvl="3" w:tplc="04080001" w:tentative="1">
+      <w:start w:val="1"/>
+      <w:numFmt w:val="bullet"/>
+      <w:lvlText w:val=""/>
+      <w:lvlJc w:val="left"/>
+      <w:pPr>
+        <w:ind w:left="3240" w:hanging="360"/>
+      </w:pPr>
+      <w:rPr>
+        <w:rFonts w:ascii="Symbol" w:hAnsi="Symbol" w:hint="default"/>
+      </w:rPr>
+    </w:lvl>
+    <w:lvl w:ilvl="4" w:tplc="04080003" w:tentative="1">
+      <w:start w:val="1"/>
+      <w:numFmt w:val="bullet"/>
+      <w:lvlText w:val="o"/>
+      <w:lvlJc w:val="left"/>
+      <w:pPr>
+        <w:ind w:left="3960" w:hanging="360"/>
+      </w:pPr>
+      <w:rPr>
+        <w:rFonts w:ascii="Courier New" w:hAnsi="Courier New" w:cs="Courier New" w:hint="default"/>
+      </w:rPr>
+    </w:lvl>
+    <w:lvl w:ilvl="5" w:tplc="04080005" w:tentative="1">
+      <w:start w:val="1"/>
+      <w:numFmt w:val="bullet"/>
+      <w:lvlText w:val=""/>
+      <w:lvlJc w:val="left"/>
+      <w:pPr>
+        <w:ind w:left="4680" w:hanging="360"/>
+      </w:pPr>
+      <w:rPr>
+        <w:rFonts w:ascii="Wingdings" w:hAnsi="Wingdings" w:hint="default"/>
+      </w:rPr>
+    </w:lvl>
+    <w:lvl w:ilvl="6" w:tplc="04080001" w:tentative="1">
+      <w:start w:val="1"/>
+      <w:numFmt w:val="bullet"/>
+      <w:lvlText w:val=""/>
+      <w:lvlJc w:val="left"/>
+      <w:pPr>
+        <w:ind w:left="5400" w:hanging="360"/>
+      </w:pPr>
+      <w:rPr>
+        <w:rFonts w:ascii="Symbol" w:hAnsi="Symbol" w:hint="default"/>
+      </w:rPr>
+    </w:lvl>
+    <w:lvl w:ilvl="7" w:tplc="04080003" w:tentative="1">
+      <w:start w:val="1"/>
+      <w:numFmt w:val="bullet"/>
+      <w:lvlText w:val="o"/>
+      <w:lvlJc w:val="left"/>
+      <w:pPr>
+        <w:ind w:left="6120" w:hanging="360"/>
+      </w:pPr>
+      <w:rPr>
+        <w:rFonts w:ascii="Courier New" w:hAnsi="Courier New" w:cs="Courier New" w:hint="default"/>
+      </w:rPr>
+    </w:lvl>
+    <w:lvl w:ilvl="8" w:tplc="04080005" w:tentative="1">
+      <w:start w:val="1"/>
+      <w:numFmt w:val="bullet"/>
+      <w:lvlText w:val=""/>
+      <w:lvlJc w:val="left"/>
+      <w:pPr>
+        <w:ind w:left="6840" w:hanging="360"/>
+      </w:pPr>
+      <w:rPr>
+        <w:rFonts w:ascii="Wingdings" w:hAnsi="Wingdings" w:hint="default"/>
+      </w:rPr>
+    </w:lvl>
+  </w:abstractNum>
   <w:num w:numId="1" w16cid:durableId="585774001">
+    <w:abstractNumId w:val="1"/>
+  </w:num>
+  <w:num w:numId="2" w16cid:durableId="304697224">
+    <w:abstractNumId w:val="4"/>
+  </w:num>
+  <w:num w:numId="3" w16cid:durableId="1869248071">
+    <w:abstractNumId w:val="5"/>
+  </w:num>
+  <w:num w:numId="4" w16cid:durableId="640188054">
     <w:abstractNumId w:val="0"/>
   </w:num>
-  <w:num w:numId="2" w16cid:durableId="304697224">
-    <w:abstractNumId w:val="1"/>
+  <w:num w:numId="5" w16cid:durableId="1371802335">
+    <w:abstractNumId w:val="2"/>
+  </w:num>
+  <w:num w:numId="6" w16cid:durableId="590698954">
+    <w:abstractNumId w:val="3"/>
   </w:num>
 </w:numbering>
 </file>
@@ -5279,6 +6585,7 @@
   <w:style w:type="character" w:default="1" w:styleId="DefaultParagraphFont">
     <w:name w:val="Default Paragraph Font"/>
     <w:uiPriority w:val="1"/>
+    <w:semiHidden/>
     <w:unhideWhenUsed/>
   </w:style>
   <w:style w:type="table" w:default="1" w:styleId="TableNormal">
@@ -5909,19 +7216,19 @@
 
 <file path=word/glossary/fontTable.xml><?xml version="1.0" encoding="utf-8"?>
 <w:fonts xmlns:mc="http://schemas.openxmlformats.org/markup-compatibility/2006" xmlns:r="http://schemas.openxmlformats.org/officeDocument/2006/relationships" xmlns:w="http://schemas.openxmlformats.org/wordprocessingml/2006/main" xmlns:w14="http://schemas.microsoft.com/office/word/2010/wordml" xmlns:w15="http://schemas.microsoft.com/office/word/2012/wordml" xmlns:w16cex="http://schemas.microsoft.com/office/word/2018/wordml/cex" xmlns:w16cid="http://schemas.microsoft.com/office/word/2016/wordml/cid" xmlns:w16="http://schemas.microsoft.com/office/word/2018/wordml" xmlns:w16du="http://schemas.microsoft.com/office/word/2023/wordml/word16du" xmlns:w16sdtdh="http://schemas.microsoft.com/office/word/2020/wordml/sdtdatahash" xmlns:w16se="http://schemas.microsoft.com/office/word/2015/wordml/symex" mc:Ignorable="w14 w15 w16se w16cid w16 w16cex w16sdtdh w16du">
+  <w:font w:name="Symbol">
+    <w:panose1 w:val="05050102010706020507"/>
+    <w:charset w:val="02"/>
+    <w:family w:val="roman"/>
+    <w:pitch w:val="variable"/>
+    <w:sig w:usb0="00000000" w:usb1="10000000" w:usb2="00000000" w:usb3="00000000" w:csb0="80000000" w:csb1="00000000"/>
+  </w:font>
   <w:font w:name="Times New Roman">
     <w:panose1 w:val="02020603050405020304"/>
     <w:charset w:val="00"/>
     <w:family w:val="roman"/>
     <w:pitch w:val="variable"/>
     <w:sig w:usb0="E0002EFF" w:usb1="C000785B" w:usb2="00000009" w:usb3="00000000" w:csb0="000001FF" w:csb1="00000000"/>
-  </w:font>
-  <w:font w:name="Wingdings">
-    <w:panose1 w:val="05000000000000000000"/>
-    <w:charset w:val="02"/>
-    <w:family w:val="auto"/>
-    <w:pitch w:val="variable"/>
-    <w:sig w:usb0="00000000" w:usb1="10000000" w:usb2="00000000" w:usb3="00000000" w:csb0="80000000" w:csb1="00000000"/>
   </w:font>
   <w:font w:name="Courier New">
     <w:panose1 w:val="02070309020205020404"/>
@@ -5930,10 +7237,10 @@
     <w:pitch w:val="fixed"/>
     <w:sig w:usb0="E0002EFF" w:usb1="C0007843" w:usb2="00000009" w:usb3="00000000" w:csb0="000001FF" w:csb1="00000000"/>
   </w:font>
-  <w:font w:name="Symbol">
-    <w:panose1 w:val="05050102010706020507"/>
+  <w:font w:name="Wingdings">
+    <w:panose1 w:val="05000000000000000000"/>
     <w:charset w:val="02"/>
-    <w:family w:val="roman"/>
+    <w:family w:val="auto"/>
     <w:pitch w:val="variable"/>
     <w:sig w:usb0="00000000" w:usb1="10000000" w:usb2="00000000" w:usb3="00000000" w:csb0="80000000" w:csb1="00000000"/>
   </w:font>
@@ -5986,6 +7293,7 @@
     <w:rsid w:val="005A6BDA"/>
     <w:rsid w:val="00777DB7"/>
     <w:rsid w:val="00840789"/>
+    <w:rsid w:val="00A7699C"/>
   </w:rsids>
   <m:mathPr>
     <m:mathFont m:val="Cambria Math"/>

</xml_diff>